<commit_message>
added a figure for peak picking corrected typos
</commit_message>
<xml_diff>
--- a/wiki/tutorial/1 - Identification/1.2 - Peak List Generation/1.2_peak_list_generation.docx
+++ b/wiki/tutorial/1 - Identification/1.2 - Peak List Generation/1.2_peak_list_generation.docx
@@ -1,6 +1,6 @@
 
 <file path=word/document.xml><?xml version="1.0" encoding="utf-8"?>
-<w:document xmlns:ve="http://schemas.openxmlformats.org/markup-compatibility/2006" xmlns:o="urn:schemas-microsoft-com:office:office" xmlns:r="http://schemas.openxmlformats.org/officeDocument/2006/relationships" xmlns:m="http://schemas.openxmlformats.org/officeDocument/2006/math" xmlns:v="urn:schemas-microsoft-com:vml" xmlns:wp="http://schemas.openxmlformats.org/drawingml/2006/wordprocessingDrawing" xmlns:w10="urn:schemas-microsoft-com:office:word" xmlns:w="http://schemas.openxmlformats.org/wordprocessingml/2006/main" xmlns:wne="http://schemas.microsoft.com/office/word/2006/wordml">
+<w:document xmlns:wpc="http://schemas.microsoft.com/office/word/2010/wordprocessingCanvas" xmlns:mc="http://schemas.openxmlformats.org/markup-compatibility/2006" xmlns:o="urn:schemas-microsoft-com:office:office" xmlns:r="http://schemas.openxmlformats.org/officeDocument/2006/relationships" xmlns:m="http://schemas.openxmlformats.org/officeDocument/2006/math" xmlns:v="urn:schemas-microsoft-com:vml" xmlns:wp14="http://schemas.microsoft.com/office/word/2010/wordprocessingDrawing" xmlns:wp="http://schemas.openxmlformats.org/drawingml/2006/wordprocessingDrawing" xmlns:w10="urn:schemas-microsoft-com:office:word" xmlns:w="http://schemas.openxmlformats.org/wordprocessingml/2006/main" xmlns:w14="http://schemas.microsoft.com/office/word/2010/wordml" xmlns:wpg="http://schemas.microsoft.com/office/word/2010/wordprocessingGroup" xmlns:wpi="http://schemas.microsoft.com/office/word/2010/wordprocessingInk" xmlns:wne="http://schemas.microsoft.com/office/word/2006/wordml" xmlns:wps="http://schemas.microsoft.com/office/word/2010/wordprocessingShape" mc:Ignorable="w14 wp14">
   <w:body>
     <w:p>
       <w:pPr>
@@ -115,12 +115,30 @@
       </w:r>
       <w:proofErr w:type="spellEnd"/>
       <w:r>
+        <w:rPr>
+          <w:color w:val="1F497D" w:themeColor="text2"/>
+          <w:lang w:val="en-GB"/>
+        </w:rPr>
         <w:fldChar w:fldCharType="begin"/>
       </w:r>
       <w:r>
-        <w:instrText>HYPERLINK \l "_ENREF_1" \o "Kessner, 2008 #14"</w:instrText>
-      </w:r>
-      <w:r>
+        <w:rPr>
+          <w:color w:val="1F497D" w:themeColor="text2"/>
+          <w:lang w:val="en-GB"/>
+        </w:rPr>
+        <w:instrText xml:space="preserve"> HYPERLINK \l "_ENREF_1" \o "Kessner, 2008 #14" </w:instrText>
+      </w:r>
+      <w:r>
+        <w:rPr>
+          <w:color w:val="1F497D" w:themeColor="text2"/>
+          <w:lang w:val="en-GB"/>
+        </w:rPr>
+      </w:r>
+      <w:r>
+        <w:rPr>
+          <w:color w:val="1F497D" w:themeColor="text2"/>
+          <w:lang w:val="en-GB"/>
+        </w:rPr>
         <w:fldChar w:fldCharType="separate"/>
       </w:r>
       <w:r>
@@ -156,6 +174,10 @@
         <w:fldChar w:fldCharType="end"/>
       </w:r>
       <w:r>
+        <w:rPr>
+          <w:color w:val="1F497D" w:themeColor="text2"/>
+          <w:lang w:val="en-GB"/>
+        </w:rPr>
         <w:fldChar w:fldCharType="end"/>
       </w:r>
       <w:r>
@@ -204,12 +226,30 @@
       </w:r>
       <w:proofErr w:type="spellEnd"/>
       <w:r>
+        <w:rPr>
+          <w:color w:val="1F497D" w:themeColor="text2"/>
+          <w:lang w:val="en-GB"/>
+        </w:rPr>
         <w:fldChar w:fldCharType="begin"/>
       </w:r>
       <w:r>
-        <w:instrText>HYPERLINK \l "_ENREF_2" \o "Martens, 2011 #13"</w:instrText>
-      </w:r>
-      <w:r>
+        <w:rPr>
+          <w:color w:val="1F497D" w:themeColor="text2"/>
+          <w:lang w:val="en-GB"/>
+        </w:rPr>
+        <w:instrText xml:space="preserve"> HYPERLINK \l "_ENREF_2" \o "Martens, 2011 #13" </w:instrText>
+      </w:r>
+      <w:r>
+        <w:rPr>
+          <w:color w:val="1F497D" w:themeColor="text2"/>
+          <w:lang w:val="en-GB"/>
+        </w:rPr>
+      </w:r>
+      <w:r>
+        <w:rPr>
+          <w:color w:val="1F497D" w:themeColor="text2"/>
+          <w:lang w:val="en-GB"/>
+        </w:rPr>
         <w:fldChar w:fldCharType="separate"/>
       </w:r>
       <w:r>
@@ -250,6 +290,10 @@
         <w:fldChar w:fldCharType="end"/>
       </w:r>
       <w:r>
+        <w:rPr>
+          <w:color w:val="1F497D" w:themeColor="text2"/>
+          <w:lang w:val="en-GB"/>
+        </w:rPr>
         <w:fldChar w:fldCharType="end"/>
       </w:r>
       <w:r>
@@ -468,7 +512,7 @@
         </w:rPr>
         <w:t xml:space="preserve"> (see </w:t>
       </w:r>
-      <w:hyperlink r:id="rId8" w:history="1">
+      <w:hyperlink r:id="rId9" w:history="1">
         <w:r>
           <w:rPr>
             <w:rStyle w:val="Hyperlink"/>
@@ -611,7 +655,7 @@
             <v:stroke joinstyle="miter"/>
             <v:path gradientshapeok="t" o:connecttype="rect"/>
           </v:shapetype>
-          <v:shape id="TextBox 4" o:spid="_x0000_s1030" type="#_x0000_t202" style="width:229.2pt;height:235.45pt;visibility:visible;mso-position-horizontal-relative:char;mso-position-vertical-relative:line" o:gfxdata="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" fillcolor="white [3212]" strokecolor="black [3213]">
+          <v:shape id="TextBox 4" o:spid="_x0000_s1030" type="#_x0000_t202" style="width:229.2pt;height:235.45pt;visibility:visible;mso-left-percent:-10001;mso-top-percent:-10001;mso-position-horizontal:absolute;mso-position-horizontal-relative:char;mso-position-vertical:absolute;mso-position-vertical-relative:line;mso-left-percent:-10001;mso-top-percent:-10001" o:gfxdata="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" fillcolor="white [3212]" strokecolor="black [3213]">
             <v:shadow on="t"/>
             <v:textbox style="mso-fit-shape-to-text:t">
               <w:txbxContent>
@@ -1159,7 +1203,7 @@
         </w:rPr>
         <w:t xml:space="preserve">See </w:t>
       </w:r>
-      <w:hyperlink r:id="rId9" w:history="1">
+      <w:hyperlink r:id="rId10" w:history="1">
         <w:r>
           <w:rPr>
             <w:rStyle w:val="Hyperlink"/>
@@ -1438,10 +1482,10 @@
                     </pic:cNvPicPr>
                   </pic:nvPicPr>
                   <pic:blipFill>
-                    <a:blip r:embed="rId10" cstate="print">
+                    <a:blip r:embed="rId11" cstate="print">
                       <a:extLst>
                         <a:ext uri="{28A0092B-C50C-407E-A947-70E740481C1C}">
-                          <a14:useLocalDpi xmlns="" xmlns:wpc="http://schemas.microsoft.com/office/word/2010/wordprocessingCanvas" xmlns:mc="http://schemas.openxmlformats.org/markup-compatibility/2006" xmlns:o="urn:schemas-microsoft-com:office:office" xmlns:v="urn:schemas-microsoft-com:vml" xmlns:wp14="http://schemas.microsoft.com/office/word/2010/wordprocessingDrawing" xmlns:w10="urn:schemas-microsoft-com:office:word" xmlns:w="http://schemas.openxmlformats.org/wordprocessingml/2006/main" xmlns:w14="http://schemas.microsoft.com/office/word/2010/wordml" xmlns:wpg="http://schemas.microsoft.com/office/word/2010/wordprocessingGroup" xmlns:wpi="http://schemas.microsoft.com/office/word/2010/wordprocessingInk" xmlns:wps="http://schemas.microsoft.com/office/word/2010/wordprocessingShape" xmlns:a14="http://schemas.microsoft.com/office/drawing/2010/main" val="0"/>
+                          <a14:useLocalDpi xmlns:a14="http://schemas.microsoft.com/office/drawing/2010/main" val="0"/>
                         </a:ext>
                       </a:extLst>
                     </a:blip>
@@ -1731,10 +1775,10 @@
                     </pic:cNvPicPr>
                   </pic:nvPicPr>
                   <pic:blipFill>
-                    <a:blip r:embed="rId11" cstate="print">
+                    <a:blip r:embed="rId12" cstate="print">
                       <a:extLst>
                         <a:ext uri="{28A0092B-C50C-407E-A947-70E740481C1C}">
-                          <a14:useLocalDpi xmlns="" xmlns:wpc="http://schemas.microsoft.com/office/word/2010/wordprocessingCanvas" xmlns:mc="http://schemas.openxmlformats.org/markup-compatibility/2006" xmlns:o="urn:schemas-microsoft-com:office:office" xmlns:v="urn:schemas-microsoft-com:vml" xmlns:wp14="http://schemas.microsoft.com/office/word/2010/wordprocessingDrawing" xmlns:w10="urn:schemas-microsoft-com:office:word" xmlns:w="http://schemas.openxmlformats.org/wordprocessingml/2006/main" xmlns:w14="http://schemas.microsoft.com/office/word/2010/wordml" xmlns:wpg="http://schemas.microsoft.com/office/word/2010/wordprocessingGroup" xmlns:wpi="http://schemas.microsoft.com/office/word/2010/wordprocessingInk" xmlns:wps="http://schemas.microsoft.com/office/word/2010/wordprocessingShape" xmlns:a14="http://schemas.microsoft.com/office/drawing/2010/main" val="0"/>
+                          <a14:useLocalDpi xmlns:a14="http://schemas.microsoft.com/office/drawing/2010/main" val="0"/>
                         </a:ext>
                       </a:extLst>
                     </a:blip>
@@ -1805,18 +1849,169 @@
           <w:lang w:val="en-GB"/>
         </w:rPr>
       </w:pPr>
+      <w:r>
+        <w:rPr>
+          <w:lang w:val="en-GB"/>
+        </w:rPr>
+        <w:lastRenderedPageBreak/>
+        <w:t xml:space="preserve">In order to reduce the amount of data to interpret, we will apply a peak-picker, a program which transforms the bell-shaped peaks into a single data point. </w:t>
+      </w:r>
+      <w:r>
+        <w:rPr>
+          <w:lang w:val="en-GB"/>
+        </w:rPr>
+        <w:t xml:space="preserve">As shown below in the </w:t>
+      </w:r>
+      <w:proofErr w:type="spellStart"/>
+      <w:r>
+        <w:rPr>
+          <w:color w:val="1F497D" w:themeColor="text2"/>
+          <w:lang w:val="en-GB"/>
+        </w:rPr>
+        <w:t>TOPPView</w:t>
+      </w:r>
+      <w:proofErr w:type="spellEnd"/>
+      <w:r>
+        <w:rPr>
+          <w:lang w:val="en-GB"/>
+        </w:rPr>
+        <w:fldChar w:fldCharType="begin"/>
+      </w:r>
+      <w:r>
+        <w:rPr>
+          <w:lang w:val="en-GB"/>
+        </w:rPr>
+        <w:instrText xml:space="preserve"> HYPERLINK \l "_ENREF_4" \o "Sturm, 2009 #1" </w:instrText>
+      </w:r>
+      <w:r>
+        <w:rPr>
+          <w:lang w:val="en-GB"/>
+        </w:rPr>
+      </w:r>
+      <w:r>
+        <w:rPr>
+          <w:lang w:val="en-GB"/>
+        </w:rPr>
+        <w:fldChar w:fldCharType="separate"/>
+      </w:r>
+      <w:r>
+        <w:rPr>
+          <w:lang w:val="en-GB"/>
+        </w:rPr>
+        <w:fldChar w:fldCharType="begin"/>
+      </w:r>
+      <w:r>
+        <w:rPr>
+          <w:lang w:val="en-GB"/>
+        </w:rPr>
+        <w:instrText xml:space="preserve"> ADDIN EN.CITE &lt;EndNote&gt;&lt;Cite&gt;&lt;Author&gt;Sturm&lt;/Author&gt;&lt;Year&gt;2009&lt;/Year&gt;&lt;RecNum&gt;1&lt;/RecNum&gt;&lt;DisplayText&gt;&lt;style face="superscript"&gt;4&lt;/style&gt;&lt;/DisplayText&gt;&lt;record&gt;&lt;rec-number&gt;1&lt;/rec-number&gt;&lt;foreign-keys&gt;&lt;key app="EN" db-id="5wpe0fss8pwx2sezft0p5af1afpwpvdp9ppr"&gt;1&lt;/key&gt;&lt;/foreign-keys&gt;&lt;ref-type name="Journal Article"&gt;17&lt;/ref-type&gt;&lt;contributors&gt;&lt;authors&gt;&lt;author&gt;Sturm, M.&lt;/author&gt;&lt;author&gt;Kohlbacher, O.&lt;/author&gt;&lt;/authors&gt;&lt;/contributors&gt;&lt;auth-address&gt;Center for Bioinformatics, Eberhard Karls University Tubingen, Sand 14, 72076 Tubingen, Germany. sturm@informatik.uni-tuebingen.de&lt;/auth-address&gt;&lt;titles&gt;&lt;title&gt;TOPPView: an open-source viewer for mass spectrometry data&lt;/title&gt;&lt;secondary-title&gt;J Proteome Res&lt;/secondary-title&gt;&lt;alt-title&gt;Journal of proteome research&lt;/alt-title&gt;&lt;/titles&gt;&lt;periodical&gt;&lt;full-title&gt;J Proteome Res&lt;/full-title&gt;&lt;abbr-1&gt;Journal of proteome research&lt;/abbr-1&gt;&lt;/periodical&gt;&lt;alt-periodical&gt;&lt;full-title&gt;J Proteome Res&lt;/full-title&gt;&lt;abbr-1&gt;Journal of proteome research&lt;/abbr-1&gt;&lt;/alt-periodical&gt;&lt;pages&gt;3760-3&lt;/pages&gt;&lt;volume&gt;8&lt;/volume&gt;&lt;number&gt;7&lt;/number&gt;&lt;keywords&gt;&lt;keyword&gt;Access to Information&lt;/keyword&gt;&lt;keyword&gt;Algorithms&lt;/keyword&gt;&lt;keyword&gt;Computational Biology/methods&lt;/keyword&gt;&lt;keyword&gt;Computers&lt;/keyword&gt;&lt;keyword&gt;Databases, Protein&lt;/keyword&gt;&lt;keyword&gt;Information Storage and Retrieval&lt;/keyword&gt;&lt;keyword&gt;Internet&lt;/keyword&gt;&lt;keyword&gt;Mass Spectrometry/*methods&lt;/keyword&gt;&lt;keyword&gt;Metabolomics/methods&lt;/keyword&gt;&lt;keyword&gt;Pattern Recognition, Automated&lt;/keyword&gt;&lt;keyword&gt;Programming Languages&lt;/keyword&gt;&lt;keyword&gt;Proteomics/methods&lt;/keyword&gt;&lt;keyword&gt;Software&lt;/keyword&gt;&lt;keyword&gt;User-Computer Interface&lt;/keyword&gt;&lt;/keywords&gt;&lt;dates&gt;&lt;year&gt;2009&lt;/year&gt;&lt;pub-dates&gt;&lt;date&gt;Jul&lt;/date&gt;&lt;/pub-dates&gt;&lt;/dates&gt;&lt;isbn&gt;1535-3893 (Print)&amp;#xD;1535-3893 (Linking)&lt;/isbn&gt;&lt;accession-num&gt;19425593&lt;/accession-num&gt;&lt;urls&gt;&lt;related-urls&gt;&lt;url&gt;http://www.ncbi.nlm.nih.gov/pubmed/19425593&lt;/url&gt;&lt;/related-urls&gt;&lt;/urls&gt;&lt;electronic-resource-num&gt;10.1021/pr900171m&lt;/electronic-resource-num&gt;&lt;/record&gt;&lt;/Cite&gt;&lt;/EndNote&gt;</w:instrText>
+      </w:r>
+      <w:r>
+        <w:rPr>
+          <w:lang w:val="en-GB"/>
+        </w:rPr>
+        <w:fldChar w:fldCharType="separate"/>
+      </w:r>
+      <w:r>
+        <w:rPr>
+          <w:noProof/>
+          <w:vertAlign w:val="superscript"/>
+          <w:lang w:val="en-GB"/>
+        </w:rPr>
+        <w:t>4</w:t>
+      </w:r>
+      <w:r>
+        <w:rPr>
+          <w:lang w:val="en-GB"/>
+        </w:rPr>
+        <w:fldChar w:fldCharType="end"/>
+      </w:r>
+      <w:r>
+        <w:rPr>
+          <w:lang w:val="en-GB"/>
+        </w:rPr>
+        <w:fldChar w:fldCharType="end"/>
+      </w:r>
+      <w:r>
+        <w:rPr>
+          <w:lang w:val="en-GB"/>
+        </w:rPr>
+        <w:t xml:space="preserve"> spectrum viewer:</w:t>
+      </w:r>
     </w:p>
     <w:p>
       <w:pPr>
         <w:spacing w:after="0"/>
-        <w:jc w:val="both"/>
-        <w:rPr>
-          <w:lang w:val="en-GB"/>
-        </w:rPr>
-      </w:pPr>
+        <w:jc w:val="center"/>
+        <w:rPr>
+          <w:lang w:val="en-GB"/>
+        </w:rPr>
+      </w:pPr>
+      <w:r>
+        <w:rPr>
+          <w:noProof/>
+          <w:lang w:val="nb-NO" w:eastAsia="nb-NO"/>
+        </w:rPr>
+        <w:drawing>
+          <wp:inline distT="0" distB="0" distL="0" distR="0">
+            <wp:extent cx="3227033" cy="3020291"/>
+            <wp:effectExtent l="0" t="0" r="0" b="0"/>
+            <wp:docPr id="4" name="Picture 4" descr="\\eir.uib.no\Home2\mva037\Settings\Desktop\Untitled.png"/>
+            <wp:cNvGraphicFramePr>
+              <a:graphicFrameLocks xmlns:a="http://schemas.openxmlformats.org/drawingml/2006/main" noChangeAspect="1"/>
+            </wp:cNvGraphicFramePr>
+            <a:graphic xmlns:a="http://schemas.openxmlformats.org/drawingml/2006/main">
+              <a:graphicData uri="http://schemas.openxmlformats.org/drawingml/2006/picture">
+                <pic:pic xmlns:pic="http://schemas.openxmlformats.org/drawingml/2006/picture">
+                  <pic:nvPicPr>
+                    <pic:cNvPr id="0" name="Picture 2" descr="\\eir.uib.no\Home2\mva037\Settings\Desktop\Untitled.png"/>
+                    <pic:cNvPicPr>
+                      <a:picLocks noChangeAspect="1" noChangeArrowheads="1"/>
+                    </pic:cNvPicPr>
+                  </pic:nvPicPr>
+                  <pic:blipFill>
+                    <a:blip r:embed="rId13">
+                      <a:extLst>
+                        <a:ext uri="{28A0092B-C50C-407E-A947-70E740481C1C}">
+                          <a14:useLocalDpi xmlns:a14="http://schemas.microsoft.com/office/drawing/2010/main" val="0"/>
+                        </a:ext>
+                      </a:extLst>
+                    </a:blip>
+                    <a:srcRect/>
+                    <a:stretch>
+                      <a:fillRect/>
+                    </a:stretch>
+                  </pic:blipFill>
+                  <pic:spPr bwMode="auto">
+                    <a:xfrm>
+                      <a:off x="0" y="0"/>
+                      <a:ext cx="3227172" cy="3020421"/>
+                    </a:xfrm>
+                    <a:prstGeom prst="rect">
+                      <a:avLst/>
+                    </a:prstGeom>
+                    <a:noFill/>
+                    <a:ln>
+                      <a:noFill/>
+                    </a:ln>
+                  </pic:spPr>
+                </pic:pic>
+              </a:graphicData>
+            </a:graphic>
+          </wp:inline>
+        </w:drawing>
+      </w:r>
     </w:p>
     <w:p>
       <w:pPr>
+        <w:spacing w:after="0" w:line="240" w:lineRule="auto"/>
+        <w:rPr>
+          <w:lang w:val="en-GB"/>
+        </w:rPr>
+      </w:pPr>
+    </w:p>
+    <w:p>
+      <w:pPr>
         <w:spacing w:after="0"/>
         <w:jc w:val="both"/>
         <w:rPr>
@@ -1827,7 +2022,7 @@
         <w:rPr>
           <w:lang w:val="en-GB"/>
         </w:rPr>
-        <w:t xml:space="preserve">In order to reduce the amount of data to interpret, we will apply a peak-picker, a program which transforms the bell-shaped peaks into a single data point. Select </w:t>
+        <w:t xml:space="preserve">Select </w:t>
       </w:r>
       <w:r>
         <w:rPr>
@@ -1883,15 +2078,6 @@
         </w:rPr>
         <w:t xml:space="preserve"> and click on ‘Add’. You should see the following screen:</w:t>
       </w:r>
-    </w:p>
-    <w:p>
-      <w:pPr>
-        <w:spacing w:after="0"/>
-        <w:jc w:val="both"/>
-        <w:rPr>
-          <w:lang w:val="en-GB"/>
-        </w:rPr>
-      </w:pPr>
     </w:p>
     <w:p>
       <w:pPr>
@@ -1933,10 +2119,10 @@
                     </pic:cNvPicPr>
                   </pic:nvPicPr>
                   <pic:blipFill>
-                    <a:blip r:embed="rId12" cstate="print">
+                    <a:blip r:embed="rId14" cstate="print">
                       <a:extLst>
                         <a:ext uri="{28A0092B-C50C-407E-A947-70E740481C1C}">
-                          <a14:useLocalDpi xmlns="" xmlns:wpc="http://schemas.microsoft.com/office/word/2010/wordprocessingCanvas" xmlns:mc="http://schemas.openxmlformats.org/markup-compatibility/2006" xmlns:o="urn:schemas-microsoft-com:office:office" xmlns:v="urn:schemas-microsoft-com:vml" xmlns:wp14="http://schemas.microsoft.com/office/word/2010/wordprocessingDrawing" xmlns:w10="urn:schemas-microsoft-com:office:word" xmlns:w="http://schemas.openxmlformats.org/wordprocessingml/2006/main" xmlns:w14="http://schemas.microsoft.com/office/word/2010/wordml" xmlns:wpg="http://schemas.microsoft.com/office/word/2010/wordprocessingGroup" xmlns:wpi="http://schemas.microsoft.com/office/word/2010/wordprocessingInk" xmlns:wps="http://schemas.microsoft.com/office/word/2010/wordprocessingShape" xmlns:a14="http://schemas.microsoft.com/office/drawing/2010/main" val="0"/>
+                          <a14:useLocalDpi xmlns:a14="http://schemas.microsoft.com/office/drawing/2010/main" val="0"/>
                         </a:ext>
                       </a:extLst>
                     </a:blip>
@@ -1977,15 +2163,6 @@
         <w:spacing w:after="0"/>
         <w:jc w:val="both"/>
         <w:rPr>
-          <w:lang w:val="en-GB"/>
-        </w:rPr>
-      </w:pPr>
-    </w:p>
-    <w:p>
-      <w:pPr>
-        <w:spacing w:after="0"/>
-        <w:jc w:val="both"/>
-        <w:rPr>
           <w:i/>
           <w:lang w:val="en-GB"/>
         </w:rPr>
@@ -2050,37 +2227,8 @@
         </w:rPr>
         <w:t>]</w:t>
       </w:r>
-    </w:p>
-    <w:p>
-      <w:pPr>
-        <w:ind w:left="567"/>
-        <w:jc w:val="both"/>
-        <w:rPr>
-          <w:i/>
-          <w:color w:val="0000FF"/>
-          <w:lang w:val="en-GB"/>
-        </w:rPr>
-      </w:pPr>
-    </w:p>
-    <w:p>
-      <w:pPr>
-        <w:spacing w:after="0"/>
-        <w:jc w:val="both"/>
-        <w:rPr>
-          <w:i/>
-          <w:lang w:val="en-GB"/>
-        </w:rPr>
-      </w:pPr>
-    </w:p>
-    <w:p>
-      <w:pPr>
-        <w:spacing w:after="0"/>
-        <w:jc w:val="both"/>
-        <w:rPr>
-          <w:i/>
-          <w:lang w:val="en-GB"/>
-        </w:rPr>
-      </w:pPr>
+      <w:bookmarkStart w:id="0" w:name="_GoBack"/>
+      <w:bookmarkEnd w:id="0"/>
     </w:p>
     <w:p>
       <w:pPr>
@@ -2238,10 +2386,10 @@
                     </pic:cNvPicPr>
                   </pic:nvPicPr>
                   <pic:blipFill>
-                    <a:blip r:embed="rId13" cstate="print">
+                    <a:blip r:embed="rId15" cstate="print">
                       <a:extLst>
                         <a:ext uri="{28A0092B-C50C-407E-A947-70E740481C1C}">
-                          <a14:useLocalDpi xmlns="" xmlns:wpc="http://schemas.microsoft.com/office/word/2010/wordprocessingCanvas" xmlns:mc="http://schemas.openxmlformats.org/markup-compatibility/2006" xmlns:o="urn:schemas-microsoft-com:office:office" xmlns:v="urn:schemas-microsoft-com:vml" xmlns:wp14="http://schemas.microsoft.com/office/word/2010/wordprocessingDrawing" xmlns:w10="urn:schemas-microsoft-com:office:word" xmlns:w="http://schemas.openxmlformats.org/wordprocessingml/2006/main" xmlns:w14="http://schemas.microsoft.com/office/word/2010/wordml" xmlns:wpg="http://schemas.microsoft.com/office/word/2010/wordprocessingGroup" xmlns:wpi="http://schemas.microsoft.com/office/word/2010/wordprocessingInk" xmlns:wps="http://schemas.microsoft.com/office/word/2010/wordprocessingShape" xmlns:a14="http://schemas.microsoft.com/office/drawing/2010/main" val="0"/>
+                          <a14:useLocalDpi xmlns:a14="http://schemas.microsoft.com/office/drawing/2010/main" val="0"/>
                         </a:ext>
                       </a:extLst>
                     </a:blip>
@@ -2315,8 +2463,18 @@
                       <w:sz w:val="20"/>
                       <w:szCs w:val="20"/>
                     </w:rPr>
-                    <w:t>Tip:</w:t>
+                    <w:t>Tip</w:t>
                   </w:r>
+                  <w:proofErr w:type="gramStart"/>
+                  <w:r>
+                    <w:rPr>
+                      <w:b/>
+                      <w:sz w:val="20"/>
+                      <w:szCs w:val="20"/>
+                    </w:rPr>
+                    <w:t>:</w:t>
+                  </w:r>
+                  <w:proofErr w:type="gramEnd"/>
                   <w:r>
                     <w:rPr>
                       <w:sz w:val="20"/>
@@ -2394,8 +2552,6 @@
         </w:rPr>
         <w:br w:type="page"/>
       </w:r>
-      <w:bookmarkStart w:id="0" w:name="_GoBack"/>
-      <w:bookmarkEnd w:id="0"/>
     </w:p>
     <w:p>
       <w:pPr>
@@ -2489,12 +2645,30 @@
       </w:r>
       <w:proofErr w:type="spellEnd"/>
       <w:r>
+        <w:rPr>
+          <w:color w:val="1F497D" w:themeColor="text2"/>
+          <w:lang w:val="en-GB"/>
+        </w:rPr>
         <w:fldChar w:fldCharType="begin"/>
       </w:r>
       <w:r>
-        <w:instrText>HYPERLINK \l "_ENREF_5" \o "Bertsch, 2011 #15"</w:instrText>
-      </w:r>
-      <w:r>
+        <w:rPr>
+          <w:color w:val="1F497D" w:themeColor="text2"/>
+          <w:lang w:val="en-GB"/>
+        </w:rPr>
+        <w:instrText xml:space="preserve"> HYPERLINK \l "_ENREF_5" \o "Bertsch, 2011 #15" </w:instrText>
+      </w:r>
+      <w:r>
+        <w:rPr>
+          <w:color w:val="1F497D" w:themeColor="text2"/>
+          <w:lang w:val="en-GB"/>
+        </w:rPr>
+      </w:r>
+      <w:r>
+        <w:rPr>
+          <w:color w:val="1F497D" w:themeColor="text2"/>
+          <w:lang w:val="en-GB"/>
+        </w:rPr>
         <w:fldChar w:fldCharType="separate"/>
       </w:r>
       <w:r>
@@ -2525,7 +2699,7 @@
           <w:vertAlign w:val="superscript"/>
           <w:lang w:val="en-GB"/>
         </w:rPr>
-        <w:t>4</w:t>
+        <w:t>5</w:t>
       </w:r>
       <w:r>
         <w:rPr>
@@ -2535,6 +2709,10 @@
         <w:fldChar w:fldCharType="end"/>
       </w:r>
       <w:r>
+        <w:rPr>
+          <w:color w:val="1F497D" w:themeColor="text2"/>
+          <w:lang w:val="en-GB"/>
+        </w:rPr>
         <w:fldChar w:fldCharType="end"/>
       </w:r>
       <w:r>
@@ -2577,7 +2755,7 @@
         </w:rPr>
         <w:t xml:space="preserve">– dedicated to gel free proteomics, it can be downloaded and installed from </w:t>
       </w:r>
-      <w:hyperlink r:id="rId14" w:history="1">
+      <w:hyperlink r:id="rId16" w:history="1">
         <w:r>
           <w:rPr>
             <w:rStyle w:val="Hyperlink"/>
@@ -2709,12 +2887,26 @@
       </w:r>
       <w:proofErr w:type="spellEnd"/>
       <w:r>
+        <w:rPr>
+          <w:lang w:val="en-GB"/>
+        </w:rPr>
         <w:fldChar w:fldCharType="begin"/>
       </w:r>
       <w:r>
-        <w:instrText>HYPERLINK \l "_ENREF_6" \o "Savitzky, 1964 #311"</w:instrText>
-      </w:r>
-      <w:r>
+        <w:rPr>
+          <w:lang w:val="en-GB"/>
+        </w:rPr>
+        <w:instrText xml:space="preserve"> HYPERLINK \l "_ENREF_6" \o "Savitzky, 1964 #311" </w:instrText>
+      </w:r>
+      <w:r>
+        <w:rPr>
+          <w:lang w:val="en-GB"/>
+        </w:rPr>
+      </w:r>
+      <w:r>
+        <w:rPr>
+          <w:lang w:val="en-GB"/>
+        </w:rPr>
         <w:fldChar w:fldCharType="separate"/>
       </w:r>
       <w:r>
@@ -2741,7 +2933,7 @@
           <w:vertAlign w:val="superscript"/>
           <w:lang w:val="en-GB"/>
         </w:rPr>
-        <w:t>5</w:t>
+        <w:t>6</w:t>
       </w:r>
       <w:r>
         <w:rPr>
@@ -2750,6 +2942,9 @@
         <w:fldChar w:fldCharType="end"/>
       </w:r>
       <w:r>
+        <w:rPr>
+          <w:lang w:val="en-GB"/>
+        </w:rPr>
         <w:fldChar w:fldCharType="end"/>
       </w:r>
       <w:r>
@@ -2854,7 +3049,7 @@
         </w:rPr>
         <w:t>,</w:t>
       </w:r>
-      <w:hyperlink w:anchor="_ENREF_4" w:tooltip="Lange, 2006 #5" w:history="1">
+      <w:hyperlink w:anchor="_ENREF_7" w:tooltip="Lange, 2006 #91" w:history="1">
         <w:r>
           <w:rPr>
             <w:lang w:val="en-GB"/>
@@ -2865,53 +3060,7 @@
           <w:rPr>
             <w:lang w:val="en-GB"/>
           </w:rPr>
-          <w:instrText xml:space="preserve"> ADDIN EN.CITE &lt;EndNote&gt;&lt;Cite&gt;&lt;Author&gt;Lange&lt;/Author&gt;&lt;Year&gt;2006&lt;/Year&gt;&lt;RecNum&gt;91&lt;/RecNum&gt;&lt;DisplayText&gt;&lt;style face="superscript"&gt;4&lt;/style&gt;&lt;/DisplayText&gt;&lt;record&gt;&lt;rec-number&gt;91&lt;/rec-number&gt;&lt;foreign-keys&gt;&lt;key app="EN" db-id="sexxdt0zj29tdleaertp5we3atxa92z9waxz"&gt;91&lt;/key&gt;&lt;/foreign-keys&gt;&lt;ref-type name="Journal Article"&gt;17&lt;/ref-type&gt;&lt;contributors&gt;&lt;authors&gt;&lt;author&gt;Lange, E.&lt;/author&gt;&lt;author&gt;Gropl, C.&lt;/author&gt;&lt;author&gt;Reinert, K.&lt;/author&gt;&lt;author&gt;Kohlbacher, O.&lt;/author&gt;&lt;author&gt;Hildebrandt, A.&lt;/author&gt;&lt;/authors&gt;&lt;/contributors&gt;&lt;auth-address&gt;Institute of Computer Science, Free University of Berlin Takustr. 9, 14195 Berlin, Germany. lange@inf.fu-berlin.de&lt;/auth-address&gt;&lt;titles&gt;&lt;title&gt;High-accuracy peak picking of proteomics data using wavelet techniques&lt;/title&gt;&lt;secondary-title&gt;Pac Symp Biocomput&lt;/secondary-title&gt;&lt;/titles&gt;&lt;periodical&gt;&lt;full-title&gt;Pac Symp Biocomput&lt;/full-title&gt;&lt;/periodical&gt;&lt;pages&gt;243-54&lt;/pages&gt;&lt;edition&gt;2006/11/11&lt;/edition&gt;&lt;keywords&gt;&lt;keyword&gt;*Algorithms&lt;/keyword&gt;&lt;keyword&gt;Computational Biology&lt;/keyword&gt;&lt;keyword&gt;Mass Spectrometry/*statistics &amp;amp; numerical data&lt;/keyword&gt;&lt;keyword&gt;Peptides/isolation &amp;amp; purification&lt;/keyword&gt;&lt;keyword&gt;Proteomics/*statistics &amp;amp; numerical data&lt;/keyword&gt;&lt;keyword&gt;Spectrometry, Mass, Electrospray Ionization/statistics &amp;amp; numerical data&lt;/keyword&gt;&lt;keyword&gt;Spectrometry, Mass, Matrix-Assisted Laser Desorption-Ionization/statistics &amp;amp;&lt;/keyword&gt;&lt;keyword&gt;numerical data&lt;/keyword&gt;&lt;/keywords&gt;&lt;dates&gt;&lt;year&gt;2006&lt;/year&gt;&lt;/dates&gt;&lt;isbn&gt;1793-5091 (Print)&lt;/isbn&gt;&lt;accession-num&gt;17094243&lt;/accession-num&gt;&lt;urls&gt;&lt;related-urls&gt;&lt;url&gt;http://www.ncbi.nlm.nih.gov/pubmed/17094243&lt;/url&gt;&lt;/related-urls&gt;&lt;/urls&gt;&lt;language&gt;eng&lt;/language&gt;&lt;/record&gt;&lt;/Cite&gt;&lt;/EndNote&gt;</w:instrText>
-        </w:r>
-        <w:r>
-          <w:rPr>
-            <w:lang w:val="en-GB"/>
-          </w:rPr>
-          <w:fldChar w:fldCharType="separate"/>
-        </w:r>
-        <w:r>
-          <w:rPr>
-            <w:noProof/>
-            <w:vertAlign w:val="superscript"/>
-            <w:lang w:val="en-GB"/>
-          </w:rPr>
-          <w:t>6</w:t>
-        </w:r>
-        <w:r>
-          <w:rPr>
-            <w:lang w:val="en-GB"/>
-          </w:rPr>
-          <w:fldChar w:fldCharType="end"/>
-        </w:r>
-      </w:hyperlink>
-      <w:r>
-        <w:rPr>
-          <w:lang w:val="en-GB"/>
-        </w:rPr>
-        <w:t xml:space="preserve"> they are thus advised for quantitative studies</w:t>
-      </w:r>
-      <w:r>
-        <w:rPr>
-          <w:lang w:val="en-GB"/>
-        </w:rPr>
-        <w:t>.</w:t>
-      </w:r>
-      <w:hyperlink w:anchor="_ENREF_7" w:tooltip="Vaudel, 2010 #48" w:history="1">
-        <w:r>
-          <w:rPr>
-            <w:lang w:val="en-GB"/>
-          </w:rPr>
-          <w:fldChar w:fldCharType="begin"/>
-        </w:r>
-        <w:r>
-          <w:rPr>
-            <w:lang w:val="en-GB"/>
-          </w:rPr>
-          <w:instrText xml:space="preserve"> ADDIN EN.CITE &lt;EndNote&gt;&lt;Cite&gt;&lt;Author&gt;Vaudel&lt;/Author&gt;&lt;Year&gt;2010&lt;/Year&gt;&lt;RecNum&gt;48&lt;/RecNum&gt;&lt;DisplayText&gt;&lt;style face="superscript"&gt;7&lt;/style&gt;&lt;/DisplayText&gt;&lt;record&gt;&lt;rec-number&gt;48&lt;/rec-number&gt;&lt;foreign-keys&gt;&lt;key app="EN" db-id="sexxdt0zj29tdleaertp5we3atxa92z9waxz"&gt;48&lt;/key&gt;&lt;/foreign-keys&gt;&lt;ref-type name="Journal Article"&gt;17&lt;/ref-type&gt;&lt;contributors&gt;&lt;authors&gt;&lt;author&gt;Vaudel, M.&lt;/author&gt;&lt;author&gt;Sickmann, A.&lt;/author&gt;&lt;author&gt;Martens, L.&lt;/author&gt;&lt;/authors&gt;&lt;/contributors&gt;&lt;auth-address&gt;ISAS - Institute for Analytical Sciences, Dortmund, Germany. marc.vaudel@isas.de&lt;/auth-address&gt;&lt;titles&gt;&lt;title&gt;Peptide and protein quantification: a map of the minefield&lt;/title&gt;&lt;secondary-title&gt;Proteomics&lt;/secondary-title&gt;&lt;/titles&gt;&lt;periodical&gt;&lt;full-title&gt;Proteomics&lt;/full-title&gt;&lt;/periodical&gt;&lt;pages&gt;650-70&lt;/pages&gt;&lt;volume&gt;10&lt;/volume&gt;&lt;number&gt;4&lt;/number&gt;&lt;edition&gt;2009/12/03&lt;/edition&gt;&lt;keywords&gt;&lt;keyword&gt;Animals&lt;/keyword&gt;&lt;keyword&gt;Automatic Data Processing/methods&lt;/keyword&gt;&lt;keyword&gt;Databases, Protein&lt;/keyword&gt;&lt;keyword&gt;Humans&lt;/keyword&gt;&lt;keyword&gt;Peptides/*analysis&lt;/keyword&gt;&lt;keyword&gt;Proteins/*analysis&lt;/keyword&gt;&lt;keyword&gt;Proteomics/*methods&lt;/keyword&gt;&lt;keyword&gt;Sequence Analysis, Protein&lt;/keyword&gt;&lt;keyword&gt;Software&lt;/keyword&gt;&lt;/keywords&gt;&lt;dates&gt;&lt;year&gt;2010&lt;/year&gt;&lt;pub-dates&gt;&lt;date&gt;Feb&lt;/date&gt;&lt;/pub-dates&gt;&lt;/dates&gt;&lt;isbn&gt;1615-9861 (Electronic)&amp;#xD;1615-9853 (Linking)&lt;/isbn&gt;&lt;accession-num&gt;19953549&lt;/accession-num&gt;&lt;urls&gt;&lt;related-urls&gt;&lt;url&gt;http://www.ncbi.nlm.nih.gov/pubmed/19953549&lt;/url&gt;&lt;/related-urls&gt;&lt;/urls&gt;&lt;electronic-resource-num&gt;10.1002/pmic.200900481&lt;/electronic-resource-num&gt;&lt;language&gt;eng&lt;/language&gt;&lt;/record&gt;&lt;/Cite&gt;&lt;/EndNote&gt;</w:instrText>
+          <w:instrText xml:space="preserve"> ADDIN EN.CITE &lt;EndNote&gt;&lt;Cite&gt;&lt;Author&gt;Lange&lt;/Author&gt;&lt;Year&gt;2006&lt;/Year&gt;&lt;RecNum&gt;91&lt;/RecNum&gt;&lt;DisplayText&gt;&lt;style face="superscript"&gt;7&lt;/style&gt;&lt;/DisplayText&gt;&lt;record&gt;&lt;rec-number&gt;91&lt;/rec-number&gt;&lt;foreign-keys&gt;&lt;key app="EN" db-id="sexxdt0zj29tdleaertp5we3atxa92z9waxz"&gt;91&lt;/key&gt;&lt;/foreign-keys&gt;&lt;ref-type name="Journal Article"&gt;17&lt;/ref-type&gt;&lt;contributors&gt;&lt;authors&gt;&lt;author&gt;Lange, E.&lt;/author&gt;&lt;author&gt;Gropl, C.&lt;/author&gt;&lt;author&gt;Reinert, K.&lt;/author&gt;&lt;author&gt;Kohlbacher, O.&lt;/author&gt;&lt;author&gt;Hildebrandt, A.&lt;/author&gt;&lt;/authors&gt;&lt;/contributors&gt;&lt;auth-address&gt;Institute of Computer Science, Free University of Berlin Takustr. 9, 14195 Berlin, Germany. lange@inf.fu-berlin.de&lt;/auth-address&gt;&lt;titles&gt;&lt;title&gt;High-accuracy peak picking of proteomics data using wavelet techniques&lt;/title&gt;&lt;secondary-title&gt;Pac Symp Biocomput&lt;/secondary-title&gt;&lt;/titles&gt;&lt;periodical&gt;&lt;full-title&gt;Pac Symp Biocomput&lt;/full-title&gt;&lt;/periodical&gt;&lt;pages&gt;243-54&lt;/pages&gt;&lt;edition&gt;2006/11/11&lt;/edition&gt;&lt;keywords&gt;&lt;keyword&gt;*Algorithms&lt;/keyword&gt;&lt;keyword&gt;Computational Biology&lt;/keyword&gt;&lt;keyword&gt;Mass Spectrometry/*statistics &amp;amp; numerical data&lt;/keyword&gt;&lt;keyword&gt;Peptides/isolation &amp;amp; purification&lt;/keyword&gt;&lt;keyword&gt;Proteomics/*statistics &amp;amp; numerical data&lt;/keyword&gt;&lt;keyword&gt;Spectrometry, Mass, Electrospray Ionization/statistics &amp;amp; numerical data&lt;/keyword&gt;&lt;keyword&gt;Spectrometry, Mass, Matrix-Assisted Laser Desorption-Ionization/statistics &amp;amp;&lt;/keyword&gt;&lt;keyword&gt;numerical data&lt;/keyword&gt;&lt;/keywords&gt;&lt;dates&gt;&lt;year&gt;2006&lt;/year&gt;&lt;/dates&gt;&lt;isbn&gt;1793-5091 (Print)&lt;/isbn&gt;&lt;accession-num&gt;17094243&lt;/accession-num&gt;&lt;urls&gt;&lt;related-urls&gt;&lt;url&gt;http://www.ncbi.nlm.nih.gov/pubmed/17094243&lt;/url&gt;&lt;/related-urls&gt;&lt;/urls&gt;&lt;language&gt;eng&lt;/language&gt;&lt;/record&gt;&lt;/Cite&gt;&lt;/EndNote&gt;</w:instrText>
         </w:r>
         <w:r>
           <w:rPr>
@@ -2938,6 +3087,52 @@
         <w:rPr>
           <w:lang w:val="en-GB"/>
         </w:rPr>
+        <w:t xml:space="preserve"> they are thus advised for quantitative studies</w:t>
+      </w:r>
+      <w:r>
+        <w:rPr>
+          <w:lang w:val="en-GB"/>
+        </w:rPr>
+        <w:t>.</w:t>
+      </w:r>
+      <w:hyperlink w:anchor="_ENREF_8" w:tooltip="Vaudel, 2010 #48" w:history="1">
+        <w:r>
+          <w:rPr>
+            <w:lang w:val="en-GB"/>
+          </w:rPr>
+          <w:fldChar w:fldCharType="begin"/>
+        </w:r>
+        <w:r>
+          <w:rPr>
+            <w:lang w:val="en-GB"/>
+          </w:rPr>
+          <w:instrText xml:space="preserve"> ADDIN EN.CITE &lt;EndNote&gt;&lt;Cite&gt;&lt;Author&gt;Vaudel&lt;/Author&gt;&lt;Year&gt;2010&lt;/Year&gt;&lt;RecNum&gt;48&lt;/RecNum&gt;&lt;DisplayText&gt;&lt;style face="superscript"&gt;8&lt;/style&gt;&lt;/DisplayText&gt;&lt;record&gt;&lt;rec-number&gt;48&lt;/rec-number&gt;&lt;foreign-keys&gt;&lt;key app="EN" db-id="sexxdt0zj29tdleaertp5we3atxa92z9waxz"&gt;48&lt;/key&gt;&lt;/foreign-keys&gt;&lt;ref-type name="Journal Article"&gt;17&lt;/ref-type&gt;&lt;contributors&gt;&lt;authors&gt;&lt;author&gt;Vaudel, M.&lt;/author&gt;&lt;author&gt;Sickmann, A.&lt;/author&gt;&lt;author&gt;Martens, L.&lt;/author&gt;&lt;/authors&gt;&lt;/contributors&gt;&lt;auth-address&gt;ISAS - Institute for Analytical Sciences, Dortmund, Germany. marc.vaudel@isas.de&lt;/auth-address&gt;&lt;titles&gt;&lt;title&gt;Peptide and protein quantification: a map of the minefield&lt;/title&gt;&lt;secondary-title&gt;Proteomics&lt;/secondary-title&gt;&lt;/titles&gt;&lt;periodical&gt;&lt;full-title&gt;Proteomics&lt;/full-title&gt;&lt;/periodical&gt;&lt;pages&gt;650-70&lt;/pages&gt;&lt;volume&gt;10&lt;/volume&gt;&lt;number&gt;4&lt;/number&gt;&lt;edition&gt;2009/12/03&lt;/edition&gt;&lt;keywords&gt;&lt;keyword&gt;Animals&lt;/keyword&gt;&lt;keyword&gt;Automatic Data Processing/methods&lt;/keyword&gt;&lt;keyword&gt;Databases, Protein&lt;/keyword&gt;&lt;keyword&gt;Humans&lt;/keyword&gt;&lt;keyword&gt;Peptides/*analysis&lt;/keyword&gt;&lt;keyword&gt;Proteins/*analysis&lt;/keyword&gt;&lt;keyword&gt;Proteomics/*methods&lt;/keyword&gt;&lt;keyword&gt;Sequence Analysis, Protein&lt;/keyword&gt;&lt;keyword&gt;Software&lt;/keyword&gt;&lt;/keywords&gt;&lt;dates&gt;&lt;year&gt;2010&lt;/year&gt;&lt;pub-dates&gt;&lt;date&gt;Feb&lt;/date&gt;&lt;/pub-dates&gt;&lt;/dates&gt;&lt;isbn&gt;1615-9861 (Electronic)&amp;#xD;1615-9853 (Linking)&lt;/isbn&gt;&lt;accession-num&gt;19953549&lt;/accession-num&gt;&lt;urls&gt;&lt;related-urls&gt;&lt;url&gt;http://www.ncbi.nlm.nih.gov/pubmed/19953549&lt;/url&gt;&lt;/related-urls&gt;&lt;/urls&gt;&lt;electronic-resource-num&gt;10.1002/pmic.200900481&lt;/electronic-resource-num&gt;&lt;language&gt;eng&lt;/language&gt;&lt;/record&gt;&lt;/Cite&gt;&lt;/EndNote&gt;</w:instrText>
+        </w:r>
+        <w:r>
+          <w:rPr>
+            <w:lang w:val="en-GB"/>
+          </w:rPr>
+          <w:fldChar w:fldCharType="separate"/>
+        </w:r>
+        <w:r>
+          <w:rPr>
+            <w:noProof/>
+            <w:vertAlign w:val="superscript"/>
+            <w:lang w:val="en-GB"/>
+          </w:rPr>
+          <w:t>8</w:t>
+        </w:r>
+        <w:r>
+          <w:rPr>
+            <w:lang w:val="en-GB"/>
+          </w:rPr>
+          <w:fldChar w:fldCharType="end"/>
+        </w:r>
+      </w:hyperlink>
+      <w:r>
+        <w:rPr>
+          <w:lang w:val="en-GB"/>
+        </w:rPr>
         <w:t xml:space="preserve"> </w:t>
       </w:r>
       <w:r>
@@ -3049,10 +3244,10 @@
                     </pic:cNvPicPr>
                   </pic:nvPicPr>
                   <pic:blipFill>
-                    <a:blip r:embed="rId15" cstate="print">
+                    <a:blip r:embed="rId17" cstate="print">
                       <a:extLst>
                         <a:ext uri="{28A0092B-C50C-407E-A947-70E740481C1C}">
-                          <a14:useLocalDpi xmlns="" xmlns:wpc="http://schemas.microsoft.com/office/word/2010/wordprocessingCanvas" xmlns:mc="http://schemas.openxmlformats.org/markup-compatibility/2006" xmlns:o="urn:schemas-microsoft-com:office:office" xmlns:v="urn:schemas-microsoft-com:vml" xmlns:wp14="http://schemas.microsoft.com/office/word/2010/wordprocessingDrawing" xmlns:w10="urn:schemas-microsoft-com:office:word" xmlns:w="http://schemas.openxmlformats.org/wordprocessingml/2006/main" xmlns:w14="http://schemas.microsoft.com/office/word/2010/wordml" xmlns:wpg="http://schemas.microsoft.com/office/word/2010/wordprocessingGroup" xmlns:wpi="http://schemas.microsoft.com/office/word/2010/wordprocessingInk" xmlns:wps="http://schemas.microsoft.com/office/word/2010/wordprocessingShape" xmlns:a14="http://schemas.microsoft.com/office/drawing/2010/main" val="0"/>
+                          <a14:useLocalDpi xmlns:a14="http://schemas.microsoft.com/office/drawing/2010/main" val="0"/>
                         </a:ext>
                       </a:extLst>
                     </a:blip>
@@ -3159,6 +3354,7 @@
         <w:spacing w:after="0" w:line="240" w:lineRule="auto"/>
         <w:ind w:left="720" w:hanging="720"/>
         <w:rPr>
+          <w:rFonts w:cs="Calibri"/>
           <w:noProof/>
           <w:lang w:val="en-GB"/>
         </w:rPr>
@@ -3181,8 +3377,10 @@
         </w:rPr>
         <w:fldChar w:fldCharType="separate"/>
       </w:r>
-      <w:r>
-        <w:rPr>
+      <w:bookmarkStart w:id="1" w:name="_ENREF_1"/>
+      <w:r>
+        <w:rPr>
+          <w:rFonts w:cs="Calibri"/>
           <w:noProof/>
           <w:lang w:val="en-GB"/>
         </w:rPr>
@@ -3190,6 +3388,7 @@
       </w:r>
       <w:r>
         <w:rPr>
+          <w:rFonts w:cs="Calibri"/>
           <w:noProof/>
           <w:lang w:val="en-GB"/>
         </w:rPr>
@@ -3198,6 +3397,7 @@
       </w:r>
       <w:r>
         <w:rPr>
+          <w:rFonts w:cs="Calibri"/>
           <w:i/>
           <w:noProof/>
           <w:lang w:val="en-GB"/>
@@ -3206,6 +3406,7 @@
       </w:r>
       <w:r>
         <w:rPr>
+          <w:rFonts w:cs="Calibri"/>
           <w:noProof/>
           <w:lang w:val="en-GB"/>
         </w:rPr>
@@ -3213,6 +3414,7 @@
       </w:r>
       <w:r>
         <w:rPr>
+          <w:rFonts w:cs="Calibri"/>
           <w:b/>
           <w:noProof/>
           <w:lang w:val="en-GB"/>
@@ -3221,23 +3423,28 @@
       </w:r>
       <w:r>
         <w:rPr>
+          <w:rFonts w:cs="Calibri"/>
           <w:noProof/>
           <w:lang w:val="en-GB"/>
         </w:rPr>
         <w:t>, 2534-2536 (2008).</w:t>
       </w:r>
+      <w:bookmarkEnd w:id="1"/>
     </w:p>
     <w:p>
       <w:pPr>
         <w:spacing w:after="0" w:line="240" w:lineRule="auto"/>
         <w:ind w:left="720" w:hanging="720"/>
         <w:rPr>
+          <w:rFonts w:cs="Calibri"/>
           <w:noProof/>
           <w:lang w:val="en-GB"/>
         </w:rPr>
       </w:pPr>
-      <w:r>
-        <w:rPr>
+      <w:bookmarkStart w:id="2" w:name="_ENREF_2"/>
+      <w:r>
+        <w:rPr>
+          <w:rFonts w:cs="Calibri"/>
           <w:noProof/>
           <w:lang w:val="en-GB"/>
         </w:rPr>
@@ -3245,6 +3452,7 @@
       </w:r>
       <w:r>
         <w:rPr>
+          <w:rFonts w:cs="Calibri"/>
           <w:noProof/>
           <w:lang w:val="en-GB"/>
         </w:rPr>
@@ -3253,6 +3461,7 @@
       </w:r>
       <w:r>
         <w:rPr>
+          <w:rFonts w:cs="Calibri"/>
           <w:i/>
           <w:noProof/>
           <w:lang w:val="en-GB"/>
@@ -3261,6 +3470,7 @@
       </w:r>
       <w:r>
         <w:rPr>
+          <w:rFonts w:cs="Calibri"/>
           <w:noProof/>
           <w:lang w:val="en-GB"/>
         </w:rPr>
@@ -3268,6 +3478,7 @@
       </w:r>
       <w:r>
         <w:rPr>
+          <w:rFonts w:cs="Calibri"/>
           <w:b/>
           <w:noProof/>
           <w:lang w:val="en-GB"/>
@@ -3276,23 +3487,28 @@
       </w:r>
       <w:r>
         <w:rPr>
+          <w:rFonts w:cs="Calibri"/>
           <w:noProof/>
           <w:lang w:val="en-GB"/>
         </w:rPr>
         <w:t>, R110 000133 (2011).</w:t>
       </w:r>
+      <w:bookmarkEnd w:id="2"/>
     </w:p>
     <w:p>
       <w:pPr>
         <w:spacing w:after="0" w:line="240" w:lineRule="auto"/>
         <w:ind w:left="720" w:hanging="720"/>
         <w:rPr>
+          <w:rFonts w:cs="Calibri"/>
           <w:noProof/>
           <w:lang w:val="en-GB"/>
         </w:rPr>
       </w:pPr>
-      <w:r>
-        <w:rPr>
+      <w:bookmarkStart w:id="3" w:name="_ENREF_3"/>
+      <w:r>
+        <w:rPr>
+          <w:rFonts w:cs="Calibri"/>
           <w:noProof/>
           <w:lang w:val="en-GB"/>
         </w:rPr>
@@ -3300,6 +3516,7 @@
       </w:r>
       <w:r>
         <w:rPr>
+          <w:rFonts w:cs="Calibri"/>
           <w:noProof/>
           <w:lang w:val="en-GB"/>
         </w:rPr>
@@ -3308,6 +3525,7 @@
       </w:r>
       <w:r>
         <w:rPr>
+          <w:rFonts w:cs="Calibri"/>
           <w:i/>
           <w:noProof/>
           <w:lang w:val="en-GB"/>
@@ -3316,6 +3534,7 @@
       </w:r>
       <w:r>
         <w:rPr>
+          <w:rFonts w:cs="Calibri"/>
           <w:noProof/>
           <w:lang w:val="en-GB"/>
         </w:rPr>
@@ -3323,6 +3542,7 @@
       </w:r>
       <w:r>
         <w:rPr>
+          <w:rFonts w:cs="Calibri"/>
           <w:b/>
           <w:noProof/>
           <w:lang w:val="en-GB"/>
@@ -3331,23 +3551,28 @@
       </w:r>
       <w:r>
         <w:rPr>
+          <w:rFonts w:cs="Calibri"/>
           <w:noProof/>
           <w:lang w:val="en-GB"/>
         </w:rPr>
         <w:t>, 1332-1335 (2010).</w:t>
       </w:r>
+      <w:bookmarkEnd w:id="3"/>
     </w:p>
     <w:p>
       <w:pPr>
         <w:spacing w:after="0" w:line="240" w:lineRule="auto"/>
         <w:ind w:left="720" w:hanging="720"/>
         <w:rPr>
+          <w:rFonts w:cs="Calibri"/>
           <w:noProof/>
           <w:lang w:val="en-GB"/>
         </w:rPr>
       </w:pPr>
-      <w:r>
-        <w:rPr>
+      <w:bookmarkStart w:id="4" w:name="_ENREF_4"/>
+      <w:r>
+        <w:rPr>
+          <w:rFonts w:cs="Calibri"/>
           <w:noProof/>
           <w:lang w:val="en-GB"/>
         </w:rPr>
@@ -3355,6 +3580,71 @@
       </w:r>
       <w:r>
         <w:rPr>
+          <w:rFonts w:cs="Calibri"/>
+          <w:noProof/>
+          <w:lang w:val="en-GB"/>
+        </w:rPr>
+        <w:tab/>
+        <w:t xml:space="preserve">Sturm, M. &amp; Kohlbacher, O. TOPPView: an open-source viewer for mass spectrometry data. </w:t>
+      </w:r>
+      <w:r>
+        <w:rPr>
+          <w:rFonts w:cs="Calibri"/>
+          <w:i/>
+          <w:noProof/>
+          <w:lang w:val="en-GB"/>
+        </w:rPr>
+        <w:t>Journal of proteome research</w:t>
+      </w:r>
+      <w:r>
+        <w:rPr>
+          <w:rFonts w:cs="Calibri"/>
+          <w:noProof/>
+          <w:lang w:val="en-GB"/>
+        </w:rPr>
+        <w:t xml:space="preserve"> </w:t>
+      </w:r>
+      <w:r>
+        <w:rPr>
+          <w:rFonts w:cs="Calibri"/>
+          <w:b/>
+          <w:noProof/>
+          <w:lang w:val="en-GB"/>
+        </w:rPr>
+        <w:t>8</w:t>
+      </w:r>
+      <w:r>
+        <w:rPr>
+          <w:rFonts w:cs="Calibri"/>
+          <w:noProof/>
+          <w:lang w:val="en-GB"/>
+        </w:rPr>
+        <w:t>, 3760-3763 (2009).</w:t>
+      </w:r>
+      <w:bookmarkEnd w:id="4"/>
+    </w:p>
+    <w:p>
+      <w:pPr>
+        <w:spacing w:after="0" w:line="240" w:lineRule="auto"/>
+        <w:ind w:left="720" w:hanging="720"/>
+        <w:rPr>
+          <w:rFonts w:cs="Calibri"/>
+          <w:noProof/>
+          <w:lang w:val="en-GB"/>
+        </w:rPr>
+      </w:pPr>
+      <w:bookmarkStart w:id="5" w:name="_ENREF_5"/>
+      <w:r>
+        <w:rPr>
+          <w:rFonts w:cs="Calibri"/>
+          <w:noProof/>
+          <w:lang w:val="en-GB"/>
+        </w:rPr>
+        <w:t>5.</w:t>
+      </w:r>
+      <w:r>
+        <w:rPr>
+          <w:rFonts w:cs="Calibri"/>
           <w:noProof/>
           <w:lang w:val="en-GB"/>
         </w:rPr>
@@ -3363,6 +3653,7 @@
       </w:r>
       <w:r>
         <w:rPr>
+          <w:rFonts w:cs="Calibri"/>
           <w:i/>
           <w:noProof/>
           <w:lang w:val="en-GB"/>
@@ -3371,6 +3662,7 @@
       </w:r>
       <w:r>
         <w:rPr>
+          <w:rFonts w:cs="Calibri"/>
           <w:noProof/>
           <w:lang w:val="en-GB"/>
         </w:rPr>
@@ -3378,6 +3670,7 @@
       </w:r>
       <w:r>
         <w:rPr>
+          <w:rFonts w:cs="Calibri"/>
           <w:b/>
           <w:noProof/>
           <w:lang w:val="en-GB"/>
@@ -3386,30 +3679,36 @@
       </w:r>
       <w:r>
         <w:rPr>
+          <w:rFonts w:cs="Calibri"/>
           <w:noProof/>
           <w:lang w:val="en-GB"/>
         </w:rPr>
         <w:t>, 353-367 (2011).</w:t>
       </w:r>
+      <w:bookmarkEnd w:id="5"/>
     </w:p>
     <w:p>
       <w:pPr>
         <w:spacing w:after="0" w:line="240" w:lineRule="auto"/>
         <w:ind w:left="720" w:hanging="720"/>
         <w:rPr>
+          <w:rFonts w:cs="Calibri"/>
           <w:noProof/>
           <w:lang w:val="en-GB"/>
         </w:rPr>
       </w:pPr>
-      <w:r>
-        <w:rPr>
+      <w:bookmarkStart w:id="6" w:name="_ENREF_6"/>
+      <w:r>
+        <w:rPr>
+          <w:rFonts w:cs="Calibri"/>
           <w:noProof/>
           <w:lang w:val="en-GB"/>
         </w:rPr>
-        <w:t>5.</w:t>
-      </w:r>
-      <w:r>
-        <w:rPr>
+        <w:t>6.</w:t>
+      </w:r>
+      <w:r>
+        <w:rPr>
+          <w:rFonts w:cs="Calibri"/>
           <w:noProof/>
           <w:lang w:val="en-GB"/>
         </w:rPr>
@@ -3418,6 +3717,7 @@
       </w:r>
       <w:r>
         <w:rPr>
+          <w:rFonts w:cs="Calibri"/>
           <w:i/>
           <w:noProof/>
           <w:lang w:val="en-GB"/>
@@ -3426,6 +3726,7 @@
       </w:r>
       <w:r>
         <w:rPr>
+          <w:rFonts w:cs="Calibri"/>
           <w:noProof/>
           <w:lang w:val="en-GB"/>
         </w:rPr>
@@ -3433,6 +3734,7 @@
       </w:r>
       <w:r>
         <w:rPr>
+          <w:rFonts w:cs="Calibri"/>
           <w:b/>
           <w:noProof/>
           <w:lang w:val="en-GB"/>
@@ -3441,30 +3743,36 @@
       </w:r>
       <w:r>
         <w:rPr>
+          <w:rFonts w:cs="Calibri"/>
           <w:noProof/>
           <w:lang w:val="en-GB"/>
         </w:rPr>
         <w:t>, 1627-1639 (1964).</w:t>
       </w:r>
+      <w:bookmarkEnd w:id="6"/>
     </w:p>
     <w:p>
       <w:pPr>
         <w:spacing w:after="0" w:line="240" w:lineRule="auto"/>
         <w:ind w:left="720" w:hanging="720"/>
         <w:rPr>
+          <w:rFonts w:cs="Calibri"/>
           <w:noProof/>
           <w:lang w:val="en-GB"/>
         </w:rPr>
       </w:pPr>
-      <w:r>
-        <w:rPr>
+      <w:bookmarkStart w:id="7" w:name="_ENREF_7"/>
+      <w:r>
+        <w:rPr>
+          <w:rFonts w:cs="Calibri"/>
           <w:noProof/>
           <w:lang w:val="en-GB"/>
         </w:rPr>
-        <w:t>6.</w:t>
-      </w:r>
-      <w:r>
-        <w:rPr>
+        <w:t>7.</w:t>
+      </w:r>
+      <w:r>
+        <w:rPr>
+          <w:rFonts w:cs="Calibri"/>
           <w:noProof/>
           <w:lang w:val="en-GB"/>
         </w:rPr>
@@ -3473,6 +3781,7 @@
       </w:r>
       <w:r>
         <w:rPr>
+          <w:rFonts w:cs="Calibri"/>
           <w:i/>
           <w:noProof/>
           <w:lang w:val="en-GB"/>
@@ -3481,30 +3790,36 @@
       </w:r>
       <w:r>
         <w:rPr>
+          <w:rFonts w:cs="Calibri"/>
           <w:noProof/>
           <w:lang w:val="en-GB"/>
         </w:rPr>
         <w:t>, 243-254 (2006).</w:t>
       </w:r>
+      <w:bookmarkEnd w:id="7"/>
     </w:p>
     <w:p>
       <w:pPr>
-        <w:spacing w:after="0" w:line="240" w:lineRule="auto"/>
+        <w:spacing w:line="240" w:lineRule="auto"/>
         <w:ind w:left="720" w:hanging="720"/>
         <w:rPr>
+          <w:rFonts w:cs="Calibri"/>
           <w:noProof/>
           <w:lang w:val="en-GB"/>
         </w:rPr>
       </w:pPr>
-      <w:r>
-        <w:rPr>
+      <w:bookmarkStart w:id="8" w:name="_ENREF_8"/>
+      <w:r>
+        <w:rPr>
+          <w:rFonts w:cs="Calibri"/>
           <w:noProof/>
           <w:lang w:val="en-GB"/>
         </w:rPr>
-        <w:t>7.</w:t>
-      </w:r>
-      <w:r>
-        <w:rPr>
+        <w:t>8.</w:t>
+      </w:r>
+      <w:r>
+        <w:rPr>
+          <w:rFonts w:cs="Calibri"/>
           <w:noProof/>
           <w:lang w:val="en-GB"/>
         </w:rPr>
@@ -3513,6 +3828,7 @@
       </w:r>
       <w:r>
         <w:rPr>
+          <w:rFonts w:cs="Calibri"/>
           <w:i/>
           <w:noProof/>
           <w:lang w:val="en-GB"/>
@@ -3521,6 +3837,7 @@
       </w:r>
       <w:r>
         <w:rPr>
+          <w:rFonts w:cs="Calibri"/>
           <w:noProof/>
           <w:lang w:val="en-GB"/>
         </w:rPr>
@@ -3528,6 +3845,7 @@
       </w:r>
       <w:r>
         <w:rPr>
+          <w:rFonts w:cs="Calibri"/>
           <w:b/>
           <w:noProof/>
           <w:lang w:val="en-GB"/>
@@ -3536,18 +3854,18 @@
       </w:r>
       <w:r>
         <w:rPr>
+          <w:rFonts w:cs="Calibri"/>
           <w:noProof/>
           <w:lang w:val="en-GB"/>
         </w:rPr>
         <w:t>, 650-670 (2010).</w:t>
       </w:r>
+      <w:bookmarkEnd w:id="8"/>
     </w:p>
     <w:p>
       <w:pPr>
-        <w:spacing w:after="0" w:line="240" w:lineRule="auto"/>
-        <w:ind w:left="720" w:hanging="720"/>
-        <w:rPr>
-          <w:rFonts w:cs="Calibri"/>
+        <w:spacing w:line="240" w:lineRule="auto"/>
+        <w:rPr>
           <w:noProof/>
           <w:lang w:val="en-GB"/>
         </w:rPr>
@@ -3567,8 +3885,8 @@
       </w:r>
     </w:p>
     <w:sectPr>
-      <w:headerReference w:type="default" r:id="rId16"/>
-      <w:footerReference w:type="default" r:id="rId17"/>
+      <w:headerReference w:type="default" r:id="rId18"/>
+      <w:footerReference w:type="default" r:id="rId19"/>
       <w:pgSz w:w="12240" w:h="15840"/>
       <w:pgMar w:top="1440" w:right="1440" w:bottom="1440" w:left="1440" w:header="708" w:footer="708" w:gutter="0"/>
       <w:cols w:space="708"/>
@@ -3579,7 +3897,7 @@
 </file>
 
 <file path=word/endnotes.xml><?xml version="1.0" encoding="utf-8"?>
-<w:endnotes xmlns:ve="http://schemas.openxmlformats.org/markup-compatibility/2006" xmlns:o="urn:schemas-microsoft-com:office:office" xmlns:r="http://schemas.openxmlformats.org/officeDocument/2006/relationships" xmlns:m="http://schemas.openxmlformats.org/officeDocument/2006/math" xmlns:v="urn:schemas-microsoft-com:vml" xmlns:wp="http://schemas.openxmlformats.org/drawingml/2006/wordprocessingDrawing" xmlns:w10="urn:schemas-microsoft-com:office:word" xmlns:w="http://schemas.openxmlformats.org/wordprocessingml/2006/main" xmlns:wne="http://schemas.microsoft.com/office/word/2006/wordml">
+<w:endnotes xmlns:wpc="http://schemas.microsoft.com/office/word/2010/wordprocessingCanvas" xmlns:mc="http://schemas.openxmlformats.org/markup-compatibility/2006" xmlns:o="urn:schemas-microsoft-com:office:office" xmlns:r="http://schemas.openxmlformats.org/officeDocument/2006/relationships" xmlns:m="http://schemas.openxmlformats.org/officeDocument/2006/math" xmlns:v="urn:schemas-microsoft-com:vml" xmlns:wp14="http://schemas.microsoft.com/office/word/2010/wordprocessingDrawing" xmlns:wp="http://schemas.openxmlformats.org/drawingml/2006/wordprocessingDrawing" xmlns:w10="urn:schemas-microsoft-com:office:word" xmlns:w="http://schemas.openxmlformats.org/wordprocessingml/2006/main" xmlns:w14="http://schemas.microsoft.com/office/word/2010/wordml" xmlns:wpg="http://schemas.microsoft.com/office/word/2010/wordprocessingGroup" xmlns:wpi="http://schemas.microsoft.com/office/word/2010/wordprocessingInk" xmlns:wne="http://schemas.microsoft.com/office/word/2006/wordml" xmlns:wps="http://schemas.microsoft.com/office/word/2010/wordprocessingShape" mc:Ignorable="w14 wp14">
   <w:endnote w:type="separator" w:id="-1">
     <w:p>
       <w:pPr>
@@ -3604,7 +3922,7 @@
 </file>
 
 <file path=word/footer1.xml><?xml version="1.0" encoding="utf-8"?>
-<w:ftr xmlns:ve="http://schemas.openxmlformats.org/markup-compatibility/2006" xmlns:o="urn:schemas-microsoft-com:office:office" xmlns:r="http://schemas.openxmlformats.org/officeDocument/2006/relationships" xmlns:m="http://schemas.openxmlformats.org/officeDocument/2006/math" xmlns:v="urn:schemas-microsoft-com:vml" xmlns:wp="http://schemas.openxmlformats.org/drawingml/2006/wordprocessingDrawing" xmlns:w10="urn:schemas-microsoft-com:office:word" xmlns:w="http://schemas.openxmlformats.org/wordprocessingml/2006/main" xmlns:wne="http://schemas.microsoft.com/office/word/2006/wordml">
+<w:ftr xmlns:wpc="http://schemas.microsoft.com/office/word/2010/wordprocessingCanvas" xmlns:mc="http://schemas.openxmlformats.org/markup-compatibility/2006" xmlns:o="urn:schemas-microsoft-com:office:office" xmlns:r="http://schemas.openxmlformats.org/officeDocument/2006/relationships" xmlns:m="http://schemas.openxmlformats.org/officeDocument/2006/math" xmlns:v="urn:schemas-microsoft-com:vml" xmlns:wp14="http://schemas.microsoft.com/office/word/2010/wordprocessingDrawing" xmlns:wp="http://schemas.openxmlformats.org/drawingml/2006/wordprocessingDrawing" xmlns:w10="urn:schemas-microsoft-com:office:word" xmlns:w="http://schemas.openxmlformats.org/wordprocessingml/2006/main" xmlns:w14="http://schemas.microsoft.com/office/word/2010/wordml" xmlns:wpg="http://schemas.microsoft.com/office/word/2010/wordprocessingGroup" xmlns:wpi="http://schemas.microsoft.com/office/word/2010/wordprocessingInk" xmlns:wne="http://schemas.microsoft.com/office/word/2006/wordml" xmlns:wps="http://schemas.microsoft.com/office/word/2010/wordprocessingShape" mc:Ignorable="w14 wp14">
   <w:p>
     <w:pPr>
       <w:pBdr>
@@ -3801,7 +4119,7 @@
         <w:b/>
         <w:noProof/>
       </w:rPr>
-      <w:t>6</w:t>
+      <w:t>8</w:t>
     </w:r>
     <w:r>
       <w:rPr>
@@ -3835,7 +4153,7 @@
         <w:b/>
         <w:noProof/>
       </w:rPr>
-      <w:t>8</w:t>
+      <w:t>9</w:t>
     </w:r>
     <w:r>
       <w:rPr>
@@ -3848,7 +4166,7 @@
 </file>
 
 <file path=word/footnotes.xml><?xml version="1.0" encoding="utf-8"?>
-<w:footnotes xmlns:ve="http://schemas.openxmlformats.org/markup-compatibility/2006" xmlns:o="urn:schemas-microsoft-com:office:office" xmlns:r="http://schemas.openxmlformats.org/officeDocument/2006/relationships" xmlns:m="http://schemas.openxmlformats.org/officeDocument/2006/math" xmlns:v="urn:schemas-microsoft-com:vml" xmlns:wp="http://schemas.openxmlformats.org/drawingml/2006/wordprocessingDrawing" xmlns:w10="urn:schemas-microsoft-com:office:word" xmlns:w="http://schemas.openxmlformats.org/wordprocessingml/2006/main" xmlns:wne="http://schemas.microsoft.com/office/word/2006/wordml">
+<w:footnotes xmlns:wpc="http://schemas.microsoft.com/office/word/2010/wordprocessingCanvas" xmlns:mc="http://schemas.openxmlformats.org/markup-compatibility/2006" xmlns:o="urn:schemas-microsoft-com:office:office" xmlns:r="http://schemas.openxmlformats.org/officeDocument/2006/relationships" xmlns:m="http://schemas.openxmlformats.org/officeDocument/2006/math" xmlns:v="urn:schemas-microsoft-com:vml" xmlns:wp14="http://schemas.microsoft.com/office/word/2010/wordprocessingDrawing" xmlns:wp="http://schemas.openxmlformats.org/drawingml/2006/wordprocessingDrawing" xmlns:w10="urn:schemas-microsoft-com:office:word" xmlns:w="http://schemas.openxmlformats.org/wordprocessingml/2006/main" xmlns:w14="http://schemas.microsoft.com/office/word/2010/wordml" xmlns:wpg="http://schemas.microsoft.com/office/word/2010/wordprocessingGroup" xmlns:wpi="http://schemas.microsoft.com/office/word/2010/wordprocessingInk" xmlns:wne="http://schemas.microsoft.com/office/word/2006/wordml" xmlns:wps="http://schemas.microsoft.com/office/word/2010/wordprocessingShape" mc:Ignorable="w14 wp14">
   <w:footnote w:type="separator" w:id="-1">
     <w:p>
       <w:pPr>
@@ -3873,7 +4191,7 @@
 </file>
 
 <file path=word/header1.xml><?xml version="1.0" encoding="utf-8"?>
-<w:hdr xmlns:ve="http://schemas.openxmlformats.org/markup-compatibility/2006" xmlns:o="urn:schemas-microsoft-com:office:office" xmlns:r="http://schemas.openxmlformats.org/officeDocument/2006/relationships" xmlns:m="http://schemas.openxmlformats.org/officeDocument/2006/math" xmlns:v="urn:schemas-microsoft-com:vml" xmlns:wp="http://schemas.openxmlformats.org/drawingml/2006/wordprocessingDrawing" xmlns:w10="urn:schemas-microsoft-com:office:word" xmlns:w="http://schemas.openxmlformats.org/wordprocessingml/2006/main" xmlns:wne="http://schemas.microsoft.com/office/word/2006/wordml">
+<w:hdr xmlns:wpc="http://schemas.microsoft.com/office/word/2010/wordprocessingCanvas" xmlns:mc="http://schemas.openxmlformats.org/markup-compatibility/2006" xmlns:o="urn:schemas-microsoft-com:office:office" xmlns:r="http://schemas.openxmlformats.org/officeDocument/2006/relationships" xmlns:m="http://schemas.openxmlformats.org/officeDocument/2006/math" xmlns:v="urn:schemas-microsoft-com:vml" xmlns:wp14="http://schemas.microsoft.com/office/word/2010/wordprocessingDrawing" xmlns:wp="http://schemas.openxmlformats.org/drawingml/2006/wordprocessingDrawing" xmlns:w10="urn:schemas-microsoft-com:office:word" xmlns:w="http://schemas.openxmlformats.org/wordprocessingml/2006/main" xmlns:w14="http://schemas.microsoft.com/office/word/2010/wordml" xmlns:wpg="http://schemas.microsoft.com/office/word/2010/wordprocessingGroup" xmlns:wpi="http://schemas.microsoft.com/office/word/2010/wordprocessingInk" xmlns:wne="http://schemas.microsoft.com/office/word/2006/wordml" xmlns:wps="http://schemas.microsoft.com/office/word/2010/wordprocessingShape" mc:Ignorable="w14 wp14">
   <w:p>
     <w:pPr>
       <w:pStyle w:val="Header"/>
@@ -3957,7 +4275,7 @@
 </file>
 
 <file path=word/numbering.xml><?xml version="1.0" encoding="utf-8"?>
-<w:numbering xmlns:ve="http://schemas.openxmlformats.org/markup-compatibility/2006" xmlns:o="urn:schemas-microsoft-com:office:office" xmlns:r="http://schemas.openxmlformats.org/officeDocument/2006/relationships" xmlns:m="http://schemas.openxmlformats.org/officeDocument/2006/math" xmlns:v="urn:schemas-microsoft-com:vml" xmlns:wp="http://schemas.openxmlformats.org/drawingml/2006/wordprocessingDrawing" xmlns:w10="urn:schemas-microsoft-com:office:word" xmlns:w="http://schemas.openxmlformats.org/wordprocessingml/2006/main" xmlns:wne="http://schemas.microsoft.com/office/word/2006/wordml">
+<w:numbering xmlns:wpc="http://schemas.microsoft.com/office/word/2010/wordprocessingCanvas" xmlns:mc="http://schemas.openxmlformats.org/markup-compatibility/2006" xmlns:o="urn:schemas-microsoft-com:office:office" xmlns:r="http://schemas.openxmlformats.org/officeDocument/2006/relationships" xmlns:m="http://schemas.openxmlformats.org/officeDocument/2006/math" xmlns:v="urn:schemas-microsoft-com:vml" xmlns:wp14="http://schemas.microsoft.com/office/word/2010/wordprocessingDrawing" xmlns:wp="http://schemas.openxmlformats.org/drawingml/2006/wordprocessingDrawing" xmlns:w10="urn:schemas-microsoft-com:office:word" xmlns:w="http://schemas.openxmlformats.org/wordprocessingml/2006/main" xmlns:w14="http://schemas.microsoft.com/office/word/2010/wordml" xmlns:wpg="http://schemas.microsoft.com/office/word/2010/wordprocessingGroup" xmlns:wpi="http://schemas.microsoft.com/office/word/2010/wordprocessingInk" xmlns:wne="http://schemas.microsoft.com/office/word/2006/wordml" xmlns:wps="http://schemas.microsoft.com/office/word/2010/wordprocessingShape" mc:Ignorable="w14 wp14">
   <w:abstractNum w:abstractNumId="0">
     <w:nsid w:val="00000001"/>
     <w:multiLevelType w:val="multilevel"/>
@@ -5697,7 +6015,7 @@
 </file>
 
 <file path=word/styles.xml><?xml version="1.0" encoding="utf-8"?>
-<w:styles xmlns:r="http://schemas.openxmlformats.org/officeDocument/2006/relationships" xmlns:w="http://schemas.openxmlformats.org/wordprocessingml/2006/main">
+<w:styles xmlns:mc="http://schemas.openxmlformats.org/markup-compatibility/2006" xmlns:r="http://schemas.openxmlformats.org/officeDocument/2006/relationships" xmlns:w="http://schemas.openxmlformats.org/wordprocessingml/2006/main" xmlns:w14="http://schemas.microsoft.com/office/word/2010/wordml" mc:Ignorable="w14">
   <w:docDefaults>
     <w:rPrDefault>
       <w:rPr>
@@ -5894,7 +6212,6 @@
     <w:uiPriority w:val="99"/>
     <w:semiHidden/>
     <w:unhideWhenUsed/>
-    <w:qFormat/>
     <w:tblPr>
       <w:tblInd w:w="0" w:type="dxa"/>
       <w:tblCellMar>
@@ -7393,7 +7710,7 @@
 </file>
 
 <file path=customXml/itemProps1.xml><?xml version="1.0" encoding="utf-8"?>
-<ds:datastoreItem xmlns:ds="http://schemas.openxmlformats.org/officeDocument/2006/customXml" ds:itemID="{931E4697-A40B-4044-9C37-F16FF8E7A607}">
+<ds:datastoreItem xmlns:ds="http://schemas.openxmlformats.org/officeDocument/2006/customXml" ds:itemID="{F8A4A3F6-9A41-41CB-9C12-D4FC8EF40E4A}">
   <ds:schemaRefs>
     <ds:schemaRef ds:uri="http://schemas.openxmlformats.org/officeDocument/2006/bibliography"/>
   </ds:schemaRefs>

</xml_diff>

<commit_message>
Corrected a typo in the tutorial and added a missing shadow for a figure.
</commit_message>
<xml_diff>
--- a/wiki/tutorial/1 - Identification/1.2 - Peak List Generation/1.2_peak_list_generation.docx
+++ b/wiki/tutorial/1 - Identification/1.2 - Peak List Generation/1.2_peak_list_generation.docx
@@ -1,6 +1,6 @@
 
 <file path=word/document.xml><?xml version="1.0" encoding="utf-8"?>
-<w:document xmlns:wpc="http://schemas.microsoft.com/office/word/2010/wordprocessingCanvas" xmlns:mc="http://schemas.openxmlformats.org/markup-compatibility/2006" xmlns:o="urn:schemas-microsoft-com:office:office" xmlns:r="http://schemas.openxmlformats.org/officeDocument/2006/relationships" xmlns:m="http://schemas.openxmlformats.org/officeDocument/2006/math" xmlns:v="urn:schemas-microsoft-com:vml" xmlns:wp14="http://schemas.microsoft.com/office/word/2010/wordprocessingDrawing" xmlns:wp="http://schemas.openxmlformats.org/drawingml/2006/wordprocessingDrawing" xmlns:w10="urn:schemas-microsoft-com:office:word" xmlns:w="http://schemas.openxmlformats.org/wordprocessingml/2006/main" xmlns:w14="http://schemas.microsoft.com/office/word/2010/wordml" xmlns:wpg="http://schemas.microsoft.com/office/word/2010/wordprocessingGroup" xmlns:wpi="http://schemas.microsoft.com/office/word/2010/wordprocessingInk" xmlns:wne="http://schemas.microsoft.com/office/word/2006/wordml" xmlns:wps="http://schemas.microsoft.com/office/word/2010/wordprocessingShape" mc:Ignorable="w14 wp14">
+<w:document xmlns:ve="http://schemas.openxmlformats.org/markup-compatibility/2006" xmlns:o="urn:schemas-microsoft-com:office:office" xmlns:r="http://schemas.openxmlformats.org/officeDocument/2006/relationships" xmlns:m="http://schemas.openxmlformats.org/officeDocument/2006/math" xmlns:v="urn:schemas-microsoft-com:vml" xmlns:wp="http://schemas.openxmlformats.org/drawingml/2006/wordprocessingDrawing" xmlns:w10="urn:schemas-microsoft-com:office:word" xmlns:w="http://schemas.openxmlformats.org/wordprocessingml/2006/main" xmlns:wne="http://schemas.microsoft.com/office/word/2006/wordml">
   <w:body>
     <w:p>
       <w:pPr>
@@ -133,12 +133,6 @@
           <w:color w:val="1F497D" w:themeColor="text2"/>
           <w:lang w:val="en-GB"/>
         </w:rPr>
-      </w:r>
-      <w:r>
-        <w:rPr>
-          <w:color w:val="1F497D" w:themeColor="text2"/>
-          <w:lang w:val="en-GB"/>
-        </w:rPr>
         <w:fldChar w:fldCharType="separate"/>
       </w:r>
       <w:r>
@@ -238,12 +232,6 @@
           <w:lang w:val="en-GB"/>
         </w:rPr>
         <w:instrText xml:space="preserve"> HYPERLINK \l "_ENREF_2" \o "Martens, 2011 #13" </w:instrText>
-      </w:r>
-      <w:r>
-        <w:rPr>
-          <w:color w:val="1F497D" w:themeColor="text2"/>
-          <w:lang w:val="en-GB"/>
-        </w:rPr>
       </w:r>
       <w:r>
         <w:rPr>
@@ -512,7 +500,7 @@
         </w:rPr>
         <w:t xml:space="preserve"> (see </w:t>
       </w:r>
-      <w:hyperlink r:id="rId9" w:history="1">
+      <w:hyperlink r:id="rId8" w:history="1">
         <w:r>
           <w:rPr>
             <w:rStyle w:val="Hyperlink"/>
@@ -655,7 +643,7 @@
             <v:stroke joinstyle="miter"/>
             <v:path gradientshapeok="t" o:connecttype="rect"/>
           </v:shapetype>
-          <v:shape id="TextBox 4" o:spid="_x0000_s1030" type="#_x0000_t202" style="width:229.2pt;height:235.45pt;visibility:visible;mso-left-percent:-10001;mso-top-percent:-10001;mso-position-horizontal:absolute;mso-position-horizontal-relative:char;mso-position-vertical:absolute;mso-position-vertical-relative:line;mso-left-percent:-10001;mso-top-percent:-10001" o:gfxdata="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" fillcolor="white [3212]" strokecolor="black [3213]">
+          <v:shape id="TextBox 4" o:spid="_x0000_s1030" type="#_x0000_t202" style="width:229.2pt;height:235.45pt;visibility:visible;mso-position-horizontal-relative:char;mso-position-vertical-relative:line" o:gfxdata="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" fillcolor="white [3212]" strokecolor="black [3213]">
             <v:shadow on="t"/>
             <v:textbox style="mso-fit-shape-to-text:t">
               <w:txbxContent>
@@ -1203,7 +1191,7 @@
         </w:rPr>
         <w:t xml:space="preserve">See </w:t>
       </w:r>
-      <w:hyperlink r:id="rId10" w:history="1">
+      <w:hyperlink r:id="rId9" w:history="1">
         <w:r>
           <w:rPr>
             <w:rStyle w:val="Hyperlink"/>
@@ -1482,10 +1470,10 @@
                     </pic:cNvPicPr>
                   </pic:nvPicPr>
                   <pic:blipFill>
-                    <a:blip r:embed="rId11" cstate="print">
+                    <a:blip r:embed="rId10" cstate="print">
                       <a:extLst>
                         <a:ext uri="{28A0092B-C50C-407E-A947-70E740481C1C}">
-                          <a14:useLocalDpi xmlns:a14="http://schemas.microsoft.com/office/drawing/2010/main" val="0"/>
+                          <a14:useLocalDpi xmlns:a14="http://schemas.microsoft.com/office/drawing/2010/main" xmlns:wps="http://schemas.microsoft.com/office/word/2010/wordprocessingShape" xmlns:wpi="http://schemas.microsoft.com/office/word/2010/wordprocessingInk" xmlns:wpg="http://schemas.microsoft.com/office/word/2010/wordprocessingGroup" xmlns:w14="http://schemas.microsoft.com/office/word/2010/wordml" xmlns:w="http://schemas.openxmlformats.org/wordprocessingml/2006/main" xmlns:w10="urn:schemas-microsoft-com:office:word" xmlns:wp14="http://schemas.microsoft.com/office/word/2010/wordprocessingDrawing" xmlns:v="urn:schemas-microsoft-com:vml" xmlns:o="urn:schemas-microsoft-com:office:office" xmlns:mc="http://schemas.openxmlformats.org/markup-compatibility/2006" xmlns:wpc="http://schemas.microsoft.com/office/word/2010/wordprocessingCanvas" xmlns="" val="0"/>
                         </a:ext>
                       </a:extLst>
                     </a:blip>
@@ -1775,10 +1763,10 @@
                     </pic:cNvPicPr>
                   </pic:nvPicPr>
                   <pic:blipFill>
-                    <a:blip r:embed="rId12" cstate="print">
+                    <a:blip r:embed="rId11" cstate="print">
                       <a:extLst>
                         <a:ext uri="{28A0092B-C50C-407E-A947-70E740481C1C}">
-                          <a14:useLocalDpi xmlns:a14="http://schemas.microsoft.com/office/drawing/2010/main" val="0"/>
+                          <a14:useLocalDpi xmlns:a14="http://schemas.microsoft.com/office/drawing/2010/main" xmlns:wps="http://schemas.microsoft.com/office/word/2010/wordprocessingShape" xmlns:wpi="http://schemas.microsoft.com/office/word/2010/wordprocessingInk" xmlns:wpg="http://schemas.microsoft.com/office/word/2010/wordprocessingGroup" xmlns:w14="http://schemas.microsoft.com/office/word/2010/wordml" xmlns:w="http://schemas.openxmlformats.org/wordprocessingml/2006/main" xmlns:w10="urn:schemas-microsoft-com:office:word" xmlns:wp14="http://schemas.microsoft.com/office/word/2010/wordprocessingDrawing" xmlns:v="urn:schemas-microsoft-com:vml" xmlns:o="urn:schemas-microsoft-com:office:office" xmlns:mc="http://schemas.openxmlformats.org/markup-compatibility/2006" xmlns:wpc="http://schemas.microsoft.com/office/word/2010/wordprocessingCanvas" xmlns="" val="0"/>
                         </a:ext>
                       </a:extLst>
                     </a:blip>
@@ -1887,11 +1875,6 @@
         <w:rPr>
           <w:lang w:val="en-GB"/>
         </w:rPr>
-      </w:r>
-      <w:r>
-        <w:rPr>
-          <w:lang w:val="en-GB"/>
-        </w:rPr>
         <w:fldChar w:fldCharType="separate"/>
       </w:r>
       <w:r>
@@ -1954,8 +1937,8 @@
         </w:rPr>
         <w:drawing>
           <wp:inline distT="0" distB="0" distL="0" distR="0">
-            <wp:extent cx="3227033" cy="3020291"/>
-            <wp:effectExtent l="0" t="0" r="0" b="0"/>
+            <wp:extent cx="2913619" cy="2726956"/>
+            <wp:effectExtent l="0" t="19050" r="77231" b="54344"/>
             <wp:docPr id="4" name="Picture 4" descr="\\eir.uib.no\Home2\mva037\Settings\Desktop\Untitled.png"/>
             <wp:cNvGraphicFramePr>
               <a:graphicFrameLocks xmlns:a="http://schemas.openxmlformats.org/drawingml/2006/main" noChangeAspect="1"/>
@@ -1970,10 +1953,10 @@
                     </pic:cNvPicPr>
                   </pic:nvPicPr>
                   <pic:blipFill>
-                    <a:blip r:embed="rId13">
+                    <a:blip r:embed="rId12" cstate="print">
                       <a:extLst>
                         <a:ext uri="{28A0092B-C50C-407E-A947-70E740481C1C}">
-                          <a14:useLocalDpi xmlns:a14="http://schemas.microsoft.com/office/drawing/2010/main" val="0"/>
+                          <a14:useLocalDpi xmlns:a14="http://schemas.microsoft.com/office/drawing/2010/main" xmlns:wps="http://schemas.microsoft.com/office/word/2010/wordprocessingShape" xmlns:wpi="http://schemas.microsoft.com/office/word/2010/wordprocessingInk" xmlns:wpg="http://schemas.microsoft.com/office/word/2010/wordprocessingGroup" xmlns:w14="http://schemas.microsoft.com/office/word/2010/wordml" xmlns:w="http://schemas.openxmlformats.org/wordprocessingml/2006/main" xmlns:w10="urn:schemas-microsoft-com:office:word" xmlns:wp14="http://schemas.microsoft.com/office/word/2010/wordprocessingDrawing" xmlns:v="urn:schemas-microsoft-com:vml" xmlns:o="urn:schemas-microsoft-com:office:office" xmlns:mc="http://schemas.openxmlformats.org/markup-compatibility/2006" xmlns:wpc="http://schemas.microsoft.com/office/word/2010/wordprocessingCanvas" xmlns="" val="0"/>
                         </a:ext>
                       </a:extLst>
                     </a:blip>
@@ -1985,7 +1968,7 @@
                   <pic:spPr bwMode="auto">
                     <a:xfrm>
                       <a:off x="0" y="0"/>
-                      <a:ext cx="3227172" cy="3020421"/>
+                      <a:ext cx="2916931" cy="2730055"/>
                     </a:xfrm>
                     <a:prstGeom prst="rect">
                       <a:avLst/>
@@ -1994,6 +1977,13 @@
                     <a:ln>
                       <a:noFill/>
                     </a:ln>
+                    <a:effectLst>
+                      <a:outerShdw blurRad="50800" dist="38100" dir="2700000" algn="tl" rotWithShape="0">
+                        <a:prstClr val="black">
+                          <a:alpha val="40000"/>
+                        </a:prstClr>
+                      </a:outerShdw>
+                    </a:effectLst>
                   </pic:spPr>
                 </pic:pic>
               </a:graphicData>
@@ -2119,10 +2109,10 @@
                     </pic:cNvPicPr>
                   </pic:nvPicPr>
                   <pic:blipFill>
-                    <a:blip r:embed="rId14" cstate="print">
+                    <a:blip r:embed="rId13" cstate="print">
                       <a:extLst>
                         <a:ext uri="{28A0092B-C50C-407E-A947-70E740481C1C}">
-                          <a14:useLocalDpi xmlns:a14="http://schemas.microsoft.com/office/drawing/2010/main" val="0"/>
+                          <a14:useLocalDpi xmlns:a14="http://schemas.microsoft.com/office/drawing/2010/main" xmlns:wps="http://schemas.microsoft.com/office/word/2010/wordprocessingShape" xmlns:wpi="http://schemas.microsoft.com/office/word/2010/wordprocessingInk" xmlns:wpg="http://schemas.microsoft.com/office/word/2010/wordprocessingGroup" xmlns:w14="http://schemas.microsoft.com/office/word/2010/wordml" xmlns:w="http://schemas.openxmlformats.org/wordprocessingml/2006/main" xmlns:w10="urn:schemas-microsoft-com:office:word" xmlns:wp14="http://schemas.microsoft.com/office/word/2010/wordprocessingDrawing" xmlns:v="urn:schemas-microsoft-com:vml" xmlns:o="urn:schemas-microsoft-com:office:office" xmlns:mc="http://schemas.openxmlformats.org/markup-compatibility/2006" xmlns:wpc="http://schemas.microsoft.com/office/word/2010/wordprocessingCanvas" xmlns="" val="0"/>
                         </a:ext>
                       </a:extLst>
                     </a:blip>
@@ -2386,10 +2376,10 @@
                     </pic:cNvPicPr>
                   </pic:nvPicPr>
                   <pic:blipFill>
-                    <a:blip r:embed="rId15" cstate="print">
+                    <a:blip r:embed="rId14" cstate="print">
                       <a:extLst>
                         <a:ext uri="{28A0092B-C50C-407E-A947-70E740481C1C}">
-                          <a14:useLocalDpi xmlns:a14="http://schemas.microsoft.com/office/drawing/2010/main" val="0"/>
+                          <a14:useLocalDpi xmlns:a14="http://schemas.microsoft.com/office/drawing/2010/main" xmlns:wps="http://schemas.microsoft.com/office/word/2010/wordprocessingShape" xmlns:wpi="http://schemas.microsoft.com/office/word/2010/wordprocessingInk" xmlns:wpg="http://schemas.microsoft.com/office/word/2010/wordprocessingGroup" xmlns:w14="http://schemas.microsoft.com/office/word/2010/wordml" xmlns:w="http://schemas.openxmlformats.org/wordprocessingml/2006/main" xmlns:w10="urn:schemas-microsoft-com:office:word" xmlns:wp14="http://schemas.microsoft.com/office/word/2010/wordprocessingDrawing" xmlns:v="urn:schemas-microsoft-com:vml" xmlns:o="urn:schemas-microsoft-com:office:office" xmlns:mc="http://schemas.openxmlformats.org/markup-compatibility/2006" xmlns:wpc="http://schemas.microsoft.com/office/word/2010/wordprocessingCanvas" xmlns="" val="0"/>
                         </a:ext>
                       </a:extLst>
                     </a:blip>
@@ -2463,18 +2453,8 @@
                       <w:sz w:val="20"/>
                       <w:szCs w:val="20"/>
                     </w:rPr>
-                    <w:t>Tip</w:t>
+                    <w:t>Tip:</w:t>
                   </w:r>
-                  <w:proofErr w:type="gramStart"/>
-                  <w:r>
-                    <w:rPr>
-                      <w:b/>
-                      <w:sz w:val="20"/>
-                      <w:szCs w:val="20"/>
-                    </w:rPr>
-                    <w:t>:</w:t>
-                  </w:r>
-                  <w:proofErr w:type="gramEnd"/>
                   <w:r>
                     <w:rPr>
                       <w:sz w:val="20"/>
@@ -2663,12 +2643,6 @@
           <w:color w:val="1F497D" w:themeColor="text2"/>
           <w:lang w:val="en-GB"/>
         </w:rPr>
-      </w:r>
-      <w:r>
-        <w:rPr>
-          <w:color w:val="1F497D" w:themeColor="text2"/>
-          <w:lang w:val="en-GB"/>
-        </w:rPr>
         <w:fldChar w:fldCharType="separate"/>
       </w:r>
       <w:r>
@@ -2755,7 +2729,7 @@
         </w:rPr>
         <w:t xml:space="preserve">– dedicated to gel free proteomics, it can be downloaded and installed from </w:t>
       </w:r>
-      <w:hyperlink r:id="rId16" w:history="1">
+      <w:hyperlink r:id="rId15" w:history="1">
         <w:r>
           <w:rPr>
             <w:rStyle w:val="Hyperlink"/>
@@ -2897,11 +2871,6 @@
           <w:lang w:val="en-GB"/>
         </w:rPr>
         <w:instrText xml:space="preserve"> HYPERLINK \l "_ENREF_6" \o "Savitzky, 1964 #311" </w:instrText>
-      </w:r>
-      <w:r>
-        <w:rPr>
-          <w:lang w:val="en-GB"/>
-        </w:rPr>
       </w:r>
       <w:r>
         <w:rPr>
@@ -3244,10 +3213,10 @@
                     </pic:cNvPicPr>
                   </pic:nvPicPr>
                   <pic:blipFill>
-                    <a:blip r:embed="rId17" cstate="print">
+                    <a:blip r:embed="rId16" cstate="print">
                       <a:extLst>
                         <a:ext uri="{28A0092B-C50C-407E-A947-70E740481C1C}">
-                          <a14:useLocalDpi xmlns:a14="http://schemas.microsoft.com/office/drawing/2010/main" val="0"/>
+                          <a14:useLocalDpi xmlns:a14="http://schemas.microsoft.com/office/drawing/2010/main" xmlns:wps="http://schemas.microsoft.com/office/word/2010/wordprocessingShape" xmlns:wpi="http://schemas.microsoft.com/office/word/2010/wordprocessingInk" xmlns:wpg="http://schemas.microsoft.com/office/word/2010/wordprocessingGroup" xmlns:w14="http://schemas.microsoft.com/office/word/2010/wordml" xmlns:w="http://schemas.openxmlformats.org/wordprocessingml/2006/main" xmlns:w10="urn:schemas-microsoft-com:office:word" xmlns:wp14="http://schemas.microsoft.com/office/word/2010/wordprocessingDrawing" xmlns:v="urn:schemas-microsoft-com:vml" xmlns:o="urn:schemas-microsoft-com:office:office" xmlns:mc="http://schemas.openxmlformats.org/markup-compatibility/2006" xmlns:wpc="http://schemas.microsoft.com/office/word/2010/wordprocessingCanvas" xmlns="" val="0"/>
                         </a:ext>
                       </a:extLst>
                     </a:blip>
@@ -3885,8 +3854,8 @@
       </w:r>
     </w:p>
     <w:sectPr>
-      <w:headerReference w:type="default" r:id="rId18"/>
-      <w:footerReference w:type="default" r:id="rId19"/>
+      <w:headerReference w:type="default" r:id="rId17"/>
+      <w:footerReference w:type="default" r:id="rId18"/>
       <w:pgSz w:w="12240" w:h="15840"/>
       <w:pgMar w:top="1440" w:right="1440" w:bottom="1440" w:left="1440" w:header="708" w:footer="708" w:gutter="0"/>
       <w:cols w:space="708"/>
@@ -3897,7 +3866,7 @@
 </file>
 
 <file path=word/endnotes.xml><?xml version="1.0" encoding="utf-8"?>
-<w:endnotes xmlns:wpc="http://schemas.microsoft.com/office/word/2010/wordprocessingCanvas" xmlns:mc="http://schemas.openxmlformats.org/markup-compatibility/2006" xmlns:o="urn:schemas-microsoft-com:office:office" xmlns:r="http://schemas.openxmlformats.org/officeDocument/2006/relationships" xmlns:m="http://schemas.openxmlformats.org/officeDocument/2006/math" xmlns:v="urn:schemas-microsoft-com:vml" xmlns:wp14="http://schemas.microsoft.com/office/word/2010/wordprocessingDrawing" xmlns:wp="http://schemas.openxmlformats.org/drawingml/2006/wordprocessingDrawing" xmlns:w10="urn:schemas-microsoft-com:office:word" xmlns:w="http://schemas.openxmlformats.org/wordprocessingml/2006/main" xmlns:w14="http://schemas.microsoft.com/office/word/2010/wordml" xmlns:wpg="http://schemas.microsoft.com/office/word/2010/wordprocessingGroup" xmlns:wpi="http://schemas.microsoft.com/office/word/2010/wordprocessingInk" xmlns:wne="http://schemas.microsoft.com/office/word/2006/wordml" xmlns:wps="http://schemas.microsoft.com/office/word/2010/wordprocessingShape" mc:Ignorable="w14 wp14">
+<w:endnotes xmlns:ve="http://schemas.openxmlformats.org/markup-compatibility/2006" xmlns:o="urn:schemas-microsoft-com:office:office" xmlns:r="http://schemas.openxmlformats.org/officeDocument/2006/relationships" xmlns:m="http://schemas.openxmlformats.org/officeDocument/2006/math" xmlns:v="urn:schemas-microsoft-com:vml" xmlns:wp="http://schemas.openxmlformats.org/drawingml/2006/wordprocessingDrawing" xmlns:w10="urn:schemas-microsoft-com:office:word" xmlns:w="http://schemas.openxmlformats.org/wordprocessingml/2006/main" xmlns:wne="http://schemas.microsoft.com/office/word/2006/wordml">
   <w:endnote w:type="separator" w:id="-1">
     <w:p>
       <w:pPr>
@@ -3922,7 +3891,7 @@
 </file>
 
 <file path=word/footer1.xml><?xml version="1.0" encoding="utf-8"?>
-<w:ftr xmlns:wpc="http://schemas.microsoft.com/office/word/2010/wordprocessingCanvas" xmlns:mc="http://schemas.openxmlformats.org/markup-compatibility/2006" xmlns:o="urn:schemas-microsoft-com:office:office" xmlns:r="http://schemas.openxmlformats.org/officeDocument/2006/relationships" xmlns:m="http://schemas.openxmlformats.org/officeDocument/2006/math" xmlns:v="urn:schemas-microsoft-com:vml" xmlns:wp14="http://schemas.microsoft.com/office/word/2010/wordprocessingDrawing" xmlns:wp="http://schemas.openxmlformats.org/drawingml/2006/wordprocessingDrawing" xmlns:w10="urn:schemas-microsoft-com:office:word" xmlns:w="http://schemas.openxmlformats.org/wordprocessingml/2006/main" xmlns:w14="http://schemas.microsoft.com/office/word/2010/wordml" xmlns:wpg="http://schemas.microsoft.com/office/word/2010/wordprocessingGroup" xmlns:wpi="http://schemas.microsoft.com/office/word/2010/wordprocessingInk" xmlns:wne="http://schemas.microsoft.com/office/word/2006/wordml" xmlns:wps="http://schemas.microsoft.com/office/word/2010/wordprocessingShape" mc:Ignorable="w14 wp14">
+<w:ftr xmlns:ve="http://schemas.openxmlformats.org/markup-compatibility/2006" xmlns:o="urn:schemas-microsoft-com:office:office" xmlns:r="http://schemas.openxmlformats.org/officeDocument/2006/relationships" xmlns:m="http://schemas.openxmlformats.org/officeDocument/2006/math" xmlns:v="urn:schemas-microsoft-com:vml" xmlns:wp="http://schemas.openxmlformats.org/drawingml/2006/wordprocessingDrawing" xmlns:w10="urn:schemas-microsoft-com:office:word" xmlns:w="http://schemas.openxmlformats.org/wordprocessingml/2006/main" xmlns:wne="http://schemas.microsoft.com/office/word/2006/wordml">
   <w:p>
     <w:pPr>
       <w:pBdr>
@@ -4119,7 +4088,7 @@
         <w:b/>
         <w:noProof/>
       </w:rPr>
-      <w:t>8</w:t>
+      <w:t>2</w:t>
     </w:r>
     <w:r>
       <w:rPr>
@@ -4153,7 +4122,7 @@
         <w:b/>
         <w:noProof/>
       </w:rPr>
-      <w:t>9</w:t>
+      <w:t>8</w:t>
     </w:r>
     <w:r>
       <w:rPr>
@@ -4166,7 +4135,7 @@
 </file>
 
 <file path=word/footnotes.xml><?xml version="1.0" encoding="utf-8"?>
-<w:footnotes xmlns:wpc="http://schemas.microsoft.com/office/word/2010/wordprocessingCanvas" xmlns:mc="http://schemas.openxmlformats.org/markup-compatibility/2006" xmlns:o="urn:schemas-microsoft-com:office:office" xmlns:r="http://schemas.openxmlformats.org/officeDocument/2006/relationships" xmlns:m="http://schemas.openxmlformats.org/officeDocument/2006/math" xmlns:v="urn:schemas-microsoft-com:vml" xmlns:wp14="http://schemas.microsoft.com/office/word/2010/wordprocessingDrawing" xmlns:wp="http://schemas.openxmlformats.org/drawingml/2006/wordprocessingDrawing" xmlns:w10="urn:schemas-microsoft-com:office:word" xmlns:w="http://schemas.openxmlformats.org/wordprocessingml/2006/main" xmlns:w14="http://schemas.microsoft.com/office/word/2010/wordml" xmlns:wpg="http://schemas.microsoft.com/office/word/2010/wordprocessingGroup" xmlns:wpi="http://schemas.microsoft.com/office/word/2010/wordprocessingInk" xmlns:wne="http://schemas.microsoft.com/office/word/2006/wordml" xmlns:wps="http://schemas.microsoft.com/office/word/2010/wordprocessingShape" mc:Ignorable="w14 wp14">
+<w:footnotes xmlns:ve="http://schemas.openxmlformats.org/markup-compatibility/2006" xmlns:o="urn:schemas-microsoft-com:office:office" xmlns:r="http://schemas.openxmlformats.org/officeDocument/2006/relationships" xmlns:m="http://schemas.openxmlformats.org/officeDocument/2006/math" xmlns:v="urn:schemas-microsoft-com:vml" xmlns:wp="http://schemas.openxmlformats.org/drawingml/2006/wordprocessingDrawing" xmlns:w10="urn:schemas-microsoft-com:office:word" xmlns:w="http://schemas.openxmlformats.org/wordprocessingml/2006/main" xmlns:wne="http://schemas.microsoft.com/office/word/2006/wordml">
   <w:footnote w:type="separator" w:id="-1">
     <w:p>
       <w:pPr>
@@ -4191,7 +4160,7 @@
 </file>
 
 <file path=word/header1.xml><?xml version="1.0" encoding="utf-8"?>
-<w:hdr xmlns:wpc="http://schemas.microsoft.com/office/word/2010/wordprocessingCanvas" xmlns:mc="http://schemas.openxmlformats.org/markup-compatibility/2006" xmlns:o="urn:schemas-microsoft-com:office:office" xmlns:r="http://schemas.openxmlformats.org/officeDocument/2006/relationships" xmlns:m="http://schemas.openxmlformats.org/officeDocument/2006/math" xmlns:v="urn:schemas-microsoft-com:vml" xmlns:wp14="http://schemas.microsoft.com/office/word/2010/wordprocessingDrawing" xmlns:wp="http://schemas.openxmlformats.org/drawingml/2006/wordprocessingDrawing" xmlns:w10="urn:schemas-microsoft-com:office:word" xmlns:w="http://schemas.openxmlformats.org/wordprocessingml/2006/main" xmlns:w14="http://schemas.microsoft.com/office/word/2010/wordml" xmlns:wpg="http://schemas.microsoft.com/office/word/2010/wordprocessingGroup" xmlns:wpi="http://schemas.microsoft.com/office/word/2010/wordprocessingInk" xmlns:wne="http://schemas.microsoft.com/office/word/2006/wordml" xmlns:wps="http://schemas.microsoft.com/office/word/2010/wordprocessingShape" mc:Ignorable="w14 wp14">
+<w:hdr xmlns:ve="http://schemas.openxmlformats.org/markup-compatibility/2006" xmlns:o="urn:schemas-microsoft-com:office:office" xmlns:r="http://schemas.openxmlformats.org/officeDocument/2006/relationships" xmlns:m="http://schemas.openxmlformats.org/officeDocument/2006/math" xmlns:v="urn:schemas-microsoft-com:vml" xmlns:wp="http://schemas.openxmlformats.org/drawingml/2006/wordprocessingDrawing" xmlns:w10="urn:schemas-microsoft-com:office:word" xmlns:w="http://schemas.openxmlformats.org/wordprocessingml/2006/main" xmlns:wne="http://schemas.microsoft.com/office/word/2006/wordml">
   <w:p>
     <w:pPr>
       <w:pStyle w:val="Header"/>
@@ -4275,7 +4244,7 @@
 </file>
 
 <file path=word/numbering.xml><?xml version="1.0" encoding="utf-8"?>
-<w:numbering xmlns:wpc="http://schemas.microsoft.com/office/word/2010/wordprocessingCanvas" xmlns:mc="http://schemas.openxmlformats.org/markup-compatibility/2006" xmlns:o="urn:schemas-microsoft-com:office:office" xmlns:r="http://schemas.openxmlformats.org/officeDocument/2006/relationships" xmlns:m="http://schemas.openxmlformats.org/officeDocument/2006/math" xmlns:v="urn:schemas-microsoft-com:vml" xmlns:wp14="http://schemas.microsoft.com/office/word/2010/wordprocessingDrawing" xmlns:wp="http://schemas.openxmlformats.org/drawingml/2006/wordprocessingDrawing" xmlns:w10="urn:schemas-microsoft-com:office:word" xmlns:w="http://schemas.openxmlformats.org/wordprocessingml/2006/main" xmlns:w14="http://schemas.microsoft.com/office/word/2010/wordml" xmlns:wpg="http://schemas.microsoft.com/office/word/2010/wordprocessingGroup" xmlns:wpi="http://schemas.microsoft.com/office/word/2010/wordprocessingInk" xmlns:wne="http://schemas.microsoft.com/office/word/2006/wordml" xmlns:wps="http://schemas.microsoft.com/office/word/2010/wordprocessingShape" mc:Ignorable="w14 wp14">
+<w:numbering xmlns:ve="http://schemas.openxmlformats.org/markup-compatibility/2006" xmlns:o="urn:schemas-microsoft-com:office:office" xmlns:r="http://schemas.openxmlformats.org/officeDocument/2006/relationships" xmlns:m="http://schemas.openxmlformats.org/officeDocument/2006/math" xmlns:v="urn:schemas-microsoft-com:vml" xmlns:wp="http://schemas.openxmlformats.org/drawingml/2006/wordprocessingDrawing" xmlns:w10="urn:schemas-microsoft-com:office:word" xmlns:w="http://schemas.openxmlformats.org/wordprocessingml/2006/main" xmlns:wne="http://schemas.microsoft.com/office/word/2006/wordml">
   <w:abstractNum w:abstractNumId="0">
     <w:nsid w:val="00000001"/>
     <w:multiLevelType w:val="multilevel"/>
@@ -6015,7 +5984,7 @@
 </file>
 
 <file path=word/styles.xml><?xml version="1.0" encoding="utf-8"?>
-<w:styles xmlns:mc="http://schemas.openxmlformats.org/markup-compatibility/2006" xmlns:r="http://schemas.openxmlformats.org/officeDocument/2006/relationships" xmlns:w="http://schemas.openxmlformats.org/wordprocessingml/2006/main" xmlns:w14="http://schemas.microsoft.com/office/word/2010/wordml" mc:Ignorable="w14">
+<w:styles xmlns:r="http://schemas.openxmlformats.org/officeDocument/2006/relationships" xmlns:w="http://schemas.openxmlformats.org/wordprocessingml/2006/main">
   <w:docDefaults>
     <w:rPrDefault>
       <w:rPr>
@@ -6212,6 +6181,7 @@
     <w:uiPriority w:val="99"/>
     <w:semiHidden/>
     <w:unhideWhenUsed/>
+    <w:qFormat/>
     <w:tblPr>
       <w:tblInd w:w="0" w:type="dxa"/>
       <w:tblCellMar>
@@ -7710,7 +7680,7 @@
 </file>
 
 <file path=customXml/itemProps1.xml><?xml version="1.0" encoding="utf-8"?>
-<ds:datastoreItem xmlns:ds="http://schemas.openxmlformats.org/officeDocument/2006/customXml" ds:itemID="{F8A4A3F6-9A41-41CB-9C12-D4FC8EF40E4A}">
+<ds:datastoreItem xmlns:ds="http://schemas.openxmlformats.org/officeDocument/2006/customXml" ds:itemID="{A4004865-40FE-479B-A64F-E69B34B15C6E}">
   <ds:schemaRefs>
     <ds:schemaRef ds:uri="http://schemas.openxmlformats.org/officeDocument/2006/bibliography"/>
   </ds:schemaRefs>

</xml_diff>

<commit_message>
Very minor formatting changes in the tutorial.
</commit_message>
<xml_diff>
--- a/wiki/tutorial/1 - Identification/1.2 - Peak List Generation/1.2_peak_list_generation.docx
+++ b/wiki/tutorial/1 - Identification/1.2 - Peak List Generation/1.2_peak_list_generation.docx
@@ -1442,6 +1442,14 @@
     </w:p>
     <w:p>
       <w:pPr>
+        <w:jc w:val="both"/>
+        <w:rPr>
+          <w:lang w:val="en-GB"/>
+        </w:rPr>
+      </w:pPr>
+    </w:p>
+    <w:p>
+      <w:pPr>
         <w:jc w:val="center"/>
         <w:rPr>
           <w:lang w:val="en-GB"/>
@@ -1473,7 +1481,7 @@
                     <a:blip r:embed="rId10" cstate="print">
                       <a:extLst>
                         <a:ext uri="{28A0092B-C50C-407E-A947-70E740481C1C}">
-                          <a14:useLocalDpi xmlns:a14="http://schemas.microsoft.com/office/drawing/2010/main" xmlns:wps="http://schemas.microsoft.com/office/word/2010/wordprocessingShape" xmlns:wpi="http://schemas.microsoft.com/office/word/2010/wordprocessingInk" xmlns:wpg="http://schemas.microsoft.com/office/word/2010/wordprocessingGroup" xmlns:w14="http://schemas.microsoft.com/office/word/2010/wordml" xmlns:w="http://schemas.openxmlformats.org/wordprocessingml/2006/main" xmlns:w10="urn:schemas-microsoft-com:office:word" xmlns:wp14="http://schemas.microsoft.com/office/word/2010/wordprocessingDrawing" xmlns:v="urn:schemas-microsoft-com:vml" xmlns:o="urn:schemas-microsoft-com:office:office" xmlns:mc="http://schemas.openxmlformats.org/markup-compatibility/2006" xmlns:wpc="http://schemas.microsoft.com/office/word/2010/wordprocessingCanvas" xmlns="" val="0"/>
+                          <a14:useLocalDpi xmlns="" xmlns:wpc="http://schemas.microsoft.com/office/word/2010/wordprocessingCanvas" xmlns:mc="http://schemas.openxmlformats.org/markup-compatibility/2006" xmlns:o="urn:schemas-microsoft-com:office:office" xmlns:v="urn:schemas-microsoft-com:vml" xmlns:wp14="http://schemas.microsoft.com/office/word/2010/wordprocessingDrawing" xmlns:w10="urn:schemas-microsoft-com:office:word" xmlns:w="http://schemas.openxmlformats.org/wordprocessingml/2006/main" xmlns:w14="http://schemas.microsoft.com/office/word/2010/wordml" xmlns:wpg="http://schemas.microsoft.com/office/word/2010/wordprocessingGroup" xmlns:wpi="http://schemas.microsoft.com/office/word/2010/wordprocessingInk" xmlns:wps="http://schemas.microsoft.com/office/word/2010/wordprocessingShape" xmlns:a14="http://schemas.microsoft.com/office/drawing/2010/main" val="0"/>
                         </a:ext>
                       </a:extLst>
                     </a:blip>
@@ -1735,7 +1743,7 @@
     <w:p>
       <w:pPr>
         <w:spacing w:after="0"/>
-        <w:jc w:val="both"/>
+        <w:jc w:val="center"/>
         <w:rPr>
           <w:lang w:val="en-GB"/>
         </w:rPr>
@@ -1747,8 +1755,8 @@
         </w:rPr>
         <w:drawing>
           <wp:inline distT="0" distB="0" distL="0" distR="0">
-            <wp:extent cx="5899150" cy="3454400"/>
-            <wp:effectExtent l="57150" t="19050" r="120650" b="69850"/>
+            <wp:extent cx="5715608" cy="3346922"/>
+            <wp:effectExtent l="57150" t="19050" r="113692" b="82078"/>
             <wp:docPr id="7" name="Picture 7" descr="\\eir.uib.no\Home2\mva037\tutorials\1- identification\12- Peak list generation\illustrations\spectrum.tif"/>
             <wp:cNvGraphicFramePr>
               <a:graphicFrameLocks xmlns:a="http://schemas.openxmlformats.org/drawingml/2006/main" noChangeAspect="1"/>
@@ -1766,7 +1774,7 @@
                     <a:blip r:embed="rId11" cstate="print">
                       <a:extLst>
                         <a:ext uri="{28A0092B-C50C-407E-A947-70E740481C1C}">
-                          <a14:useLocalDpi xmlns:a14="http://schemas.microsoft.com/office/drawing/2010/main" xmlns:wps="http://schemas.microsoft.com/office/word/2010/wordprocessingShape" xmlns:wpi="http://schemas.microsoft.com/office/word/2010/wordprocessingInk" xmlns:wpg="http://schemas.microsoft.com/office/word/2010/wordprocessingGroup" xmlns:w14="http://schemas.microsoft.com/office/word/2010/wordml" xmlns:w="http://schemas.openxmlformats.org/wordprocessingml/2006/main" xmlns:w10="urn:schemas-microsoft-com:office:word" xmlns:wp14="http://schemas.microsoft.com/office/word/2010/wordprocessingDrawing" xmlns:v="urn:schemas-microsoft-com:vml" xmlns:o="urn:schemas-microsoft-com:office:office" xmlns:mc="http://schemas.openxmlformats.org/markup-compatibility/2006" xmlns:wpc="http://schemas.microsoft.com/office/word/2010/wordprocessingCanvas" xmlns="" val="0"/>
+                          <a14:useLocalDpi xmlns="" xmlns:wpc="http://schemas.microsoft.com/office/word/2010/wordprocessingCanvas" xmlns:mc="http://schemas.openxmlformats.org/markup-compatibility/2006" xmlns:o="urn:schemas-microsoft-com:office:office" xmlns:v="urn:schemas-microsoft-com:vml" xmlns:wp14="http://schemas.microsoft.com/office/word/2010/wordprocessingDrawing" xmlns:w10="urn:schemas-microsoft-com:office:word" xmlns:w="http://schemas.openxmlformats.org/wordprocessingml/2006/main" xmlns:w14="http://schemas.microsoft.com/office/word/2010/wordml" xmlns:wpg="http://schemas.microsoft.com/office/word/2010/wordprocessingGroup" xmlns:wpi="http://schemas.microsoft.com/office/word/2010/wordprocessingInk" xmlns:wps="http://schemas.microsoft.com/office/word/2010/wordprocessingShape" xmlns:a14="http://schemas.microsoft.com/office/drawing/2010/main" val="0"/>
                         </a:ext>
                       </a:extLst>
                     </a:blip>
@@ -1778,7 +1786,7 @@
                   <pic:spPr bwMode="auto">
                     <a:xfrm>
                       <a:off x="0" y="0"/>
-                      <a:ext cx="5899150" cy="3454400"/>
+                      <a:ext cx="5717695" cy="3348144"/>
                     </a:xfrm>
                     <a:prstGeom prst="rect">
                       <a:avLst/>
@@ -1956,7 +1964,7 @@
                     <a:blip r:embed="rId12" cstate="print">
                       <a:extLst>
                         <a:ext uri="{28A0092B-C50C-407E-A947-70E740481C1C}">
-                          <a14:useLocalDpi xmlns:a14="http://schemas.microsoft.com/office/drawing/2010/main" xmlns:wps="http://schemas.microsoft.com/office/word/2010/wordprocessingShape" xmlns:wpi="http://schemas.microsoft.com/office/word/2010/wordprocessingInk" xmlns:wpg="http://schemas.microsoft.com/office/word/2010/wordprocessingGroup" xmlns:w14="http://schemas.microsoft.com/office/word/2010/wordml" xmlns:w="http://schemas.openxmlformats.org/wordprocessingml/2006/main" xmlns:w10="urn:schemas-microsoft-com:office:word" xmlns:wp14="http://schemas.microsoft.com/office/word/2010/wordprocessingDrawing" xmlns:v="urn:schemas-microsoft-com:vml" xmlns:o="urn:schemas-microsoft-com:office:office" xmlns:mc="http://schemas.openxmlformats.org/markup-compatibility/2006" xmlns:wpc="http://schemas.microsoft.com/office/word/2010/wordprocessingCanvas" xmlns="" val="0"/>
+                          <a14:useLocalDpi xmlns="" xmlns:wpc="http://schemas.microsoft.com/office/word/2010/wordprocessingCanvas" xmlns:mc="http://schemas.openxmlformats.org/markup-compatibility/2006" xmlns:o="urn:schemas-microsoft-com:office:office" xmlns:v="urn:schemas-microsoft-com:vml" xmlns:wp14="http://schemas.microsoft.com/office/word/2010/wordprocessingDrawing" xmlns:w10="urn:schemas-microsoft-com:office:word" xmlns:w="http://schemas.openxmlformats.org/wordprocessingml/2006/main" xmlns:w14="http://schemas.microsoft.com/office/word/2010/wordml" xmlns:wpg="http://schemas.microsoft.com/office/word/2010/wordprocessingGroup" xmlns:wpi="http://schemas.microsoft.com/office/word/2010/wordprocessingInk" xmlns:wps="http://schemas.microsoft.com/office/word/2010/wordprocessingShape" xmlns:a14="http://schemas.microsoft.com/office/drawing/2010/main" val="0"/>
                         </a:ext>
                       </a:extLst>
                     </a:blip>
@@ -2112,7 +2120,7 @@
                     <a:blip r:embed="rId13" cstate="print">
                       <a:extLst>
                         <a:ext uri="{28A0092B-C50C-407E-A947-70E740481C1C}">
-                          <a14:useLocalDpi xmlns:a14="http://schemas.microsoft.com/office/drawing/2010/main" xmlns:wps="http://schemas.microsoft.com/office/word/2010/wordprocessingShape" xmlns:wpi="http://schemas.microsoft.com/office/word/2010/wordprocessingInk" xmlns:wpg="http://schemas.microsoft.com/office/word/2010/wordprocessingGroup" xmlns:w14="http://schemas.microsoft.com/office/word/2010/wordml" xmlns:w="http://schemas.openxmlformats.org/wordprocessingml/2006/main" xmlns:w10="urn:schemas-microsoft-com:office:word" xmlns:wp14="http://schemas.microsoft.com/office/word/2010/wordprocessingDrawing" xmlns:v="urn:schemas-microsoft-com:vml" xmlns:o="urn:schemas-microsoft-com:office:office" xmlns:mc="http://schemas.openxmlformats.org/markup-compatibility/2006" xmlns:wpc="http://schemas.microsoft.com/office/word/2010/wordprocessingCanvas" xmlns="" val="0"/>
+                          <a14:useLocalDpi xmlns="" xmlns:wpc="http://schemas.microsoft.com/office/word/2010/wordprocessingCanvas" xmlns:mc="http://schemas.openxmlformats.org/markup-compatibility/2006" xmlns:o="urn:schemas-microsoft-com:office:office" xmlns:v="urn:schemas-microsoft-com:vml" xmlns:wp14="http://schemas.microsoft.com/office/word/2010/wordprocessingDrawing" xmlns:w10="urn:schemas-microsoft-com:office:word" xmlns:w="http://schemas.openxmlformats.org/wordprocessingml/2006/main" xmlns:w14="http://schemas.microsoft.com/office/word/2010/wordml" xmlns:wpg="http://schemas.microsoft.com/office/word/2010/wordprocessingGroup" xmlns:wpi="http://schemas.microsoft.com/office/word/2010/wordprocessingInk" xmlns:wps="http://schemas.microsoft.com/office/word/2010/wordprocessingShape" xmlns:a14="http://schemas.microsoft.com/office/drawing/2010/main" val="0"/>
                         </a:ext>
                       </a:extLst>
                     </a:blip>
@@ -2379,7 +2387,7 @@
                     <a:blip r:embed="rId14" cstate="print">
                       <a:extLst>
                         <a:ext uri="{28A0092B-C50C-407E-A947-70E740481C1C}">
-                          <a14:useLocalDpi xmlns:a14="http://schemas.microsoft.com/office/drawing/2010/main" xmlns:wps="http://schemas.microsoft.com/office/word/2010/wordprocessingShape" xmlns:wpi="http://schemas.microsoft.com/office/word/2010/wordprocessingInk" xmlns:wpg="http://schemas.microsoft.com/office/word/2010/wordprocessingGroup" xmlns:w14="http://schemas.microsoft.com/office/word/2010/wordml" xmlns:w="http://schemas.openxmlformats.org/wordprocessingml/2006/main" xmlns:w10="urn:schemas-microsoft-com:office:word" xmlns:wp14="http://schemas.microsoft.com/office/word/2010/wordprocessingDrawing" xmlns:v="urn:schemas-microsoft-com:vml" xmlns:o="urn:schemas-microsoft-com:office:office" xmlns:mc="http://schemas.openxmlformats.org/markup-compatibility/2006" xmlns:wpc="http://schemas.microsoft.com/office/word/2010/wordprocessingCanvas" xmlns="" val="0"/>
+                          <a14:useLocalDpi xmlns="" xmlns:wpc="http://schemas.microsoft.com/office/word/2010/wordprocessingCanvas" xmlns:mc="http://schemas.openxmlformats.org/markup-compatibility/2006" xmlns:o="urn:schemas-microsoft-com:office:office" xmlns:v="urn:schemas-microsoft-com:vml" xmlns:wp14="http://schemas.microsoft.com/office/word/2010/wordprocessingDrawing" xmlns:w10="urn:schemas-microsoft-com:office:word" xmlns:w="http://schemas.openxmlformats.org/wordprocessingml/2006/main" xmlns:w14="http://schemas.microsoft.com/office/word/2010/wordml" xmlns:wpg="http://schemas.microsoft.com/office/word/2010/wordprocessingGroup" xmlns:wpi="http://schemas.microsoft.com/office/word/2010/wordprocessingInk" xmlns:wps="http://schemas.microsoft.com/office/word/2010/wordprocessingShape" xmlns:a14="http://schemas.microsoft.com/office/drawing/2010/main" val="0"/>
                         </a:ext>
                       </a:extLst>
                     </a:blip>
@@ -3216,7 +3224,7 @@
                     <a:blip r:embed="rId16" cstate="print">
                       <a:extLst>
                         <a:ext uri="{28A0092B-C50C-407E-A947-70E740481C1C}">
-                          <a14:useLocalDpi xmlns:a14="http://schemas.microsoft.com/office/drawing/2010/main" xmlns:wps="http://schemas.microsoft.com/office/word/2010/wordprocessingShape" xmlns:wpi="http://schemas.microsoft.com/office/word/2010/wordprocessingInk" xmlns:wpg="http://schemas.microsoft.com/office/word/2010/wordprocessingGroup" xmlns:w14="http://schemas.microsoft.com/office/word/2010/wordml" xmlns:w="http://schemas.openxmlformats.org/wordprocessingml/2006/main" xmlns:w10="urn:schemas-microsoft-com:office:word" xmlns:wp14="http://schemas.microsoft.com/office/word/2010/wordprocessingDrawing" xmlns:v="urn:schemas-microsoft-com:vml" xmlns:o="urn:schemas-microsoft-com:office:office" xmlns:mc="http://schemas.openxmlformats.org/markup-compatibility/2006" xmlns:wpc="http://schemas.microsoft.com/office/word/2010/wordprocessingCanvas" xmlns="" val="0"/>
+                          <a14:useLocalDpi xmlns="" xmlns:wpc="http://schemas.microsoft.com/office/word/2010/wordprocessingCanvas" xmlns:mc="http://schemas.openxmlformats.org/markup-compatibility/2006" xmlns:o="urn:schemas-microsoft-com:office:office" xmlns:v="urn:schemas-microsoft-com:vml" xmlns:wp14="http://schemas.microsoft.com/office/word/2010/wordprocessingDrawing" xmlns:w10="urn:schemas-microsoft-com:office:word" xmlns:w="http://schemas.openxmlformats.org/wordprocessingml/2006/main" xmlns:w14="http://schemas.microsoft.com/office/word/2010/wordml" xmlns:wpg="http://schemas.microsoft.com/office/word/2010/wordprocessingGroup" xmlns:wpi="http://schemas.microsoft.com/office/word/2010/wordprocessingInk" xmlns:wps="http://schemas.microsoft.com/office/word/2010/wordprocessingShape" xmlns:a14="http://schemas.microsoft.com/office/drawing/2010/main" val="0"/>
                         </a:ext>
                       </a:extLst>
                     </a:blip>
@@ -4088,7 +4096,7 @@
         <w:b/>
         <w:noProof/>
       </w:rPr>
-      <w:t>2</w:t>
+      <w:t>8</w:t>
     </w:r>
     <w:r>
       <w:rPr>
@@ -7680,7 +7688,7 @@
 </file>
 
 <file path=customXml/itemProps1.xml><?xml version="1.0" encoding="utf-8"?>
-<ds:datastoreItem xmlns:ds="http://schemas.openxmlformats.org/officeDocument/2006/customXml" ds:itemID="{A4004865-40FE-479B-A64F-E69B34B15C6E}">
+<ds:datastoreItem xmlns:ds="http://schemas.openxmlformats.org/officeDocument/2006/customXml" ds:itemID="{6CC5E92F-412C-4343-8BB4-E88EEC68F0B3}">
   <ds:schemaRefs>
     <ds:schemaRef ds:uri="http://schemas.openxmlformats.org/officeDocument/2006/bibliography"/>
   </ds:schemaRefs>

</xml_diff>

<commit_message>
Added a reference to the experimental details as supplementary material in Chapter 1.2 of the tutorial.
</commit_message>
<xml_diff>
--- a/wiki/tutorial/1 - Identification/1.2 - Peak List Generation/1.2_peak_list_generation.docx
+++ b/wiki/tutorial/1 - Identification/1.2 - Peak List Generation/1.2_peak_list_generation.docx
@@ -1349,6 +1349,47 @@
         <w:rPr>
           <w:lang w:val="en-GB"/>
         </w:rPr>
+        <w:t>(For experimental details see</w:t>
+      </w:r>
+      <w:r>
+        <w:rPr>
+          <w:lang w:val="en-GB"/>
+        </w:rPr>
+        <w:t xml:space="preserve"> </w:t>
+      </w:r>
+      <w:hyperlink r:id="rId10" w:history="1">
+        <w:r>
+          <w:rPr>
+            <w:rStyle w:val="Hyperlink"/>
+            <w:lang w:val="en-GB"/>
+          </w:rPr>
+          <w:t>Supple</w:t>
+        </w:r>
+        <w:r>
+          <w:rPr>
+            <w:rStyle w:val="Hyperlink"/>
+            <w:lang w:val="en-GB"/>
+          </w:rPr>
+          <w:t>m</w:t>
+        </w:r>
+        <w:r>
+          <w:rPr>
+            <w:rStyle w:val="Hyperlink"/>
+            <w:lang w:val="en-GB"/>
+          </w:rPr>
+          <w:t>entaryMaterial.pdf</w:t>
+        </w:r>
+      </w:hyperlink>
+      <w:r>
+        <w:rPr>
+          <w:lang w:val="en-GB"/>
+        </w:rPr>
+        <w:t xml:space="preserve">.) </w:t>
+      </w:r>
+      <w:r>
+        <w:rPr>
+          <w:lang w:val="en-GB"/>
+        </w:rPr>
         <w:t>Start</w:t>
       </w:r>
       <w:r>
@@ -1381,7 +1422,19 @@
         <w:rPr>
           <w:lang w:val="en-GB"/>
         </w:rPr>
-        <w:t>Proteowizard</w:t>
+        <w:t>Proteo</w:t>
+      </w:r>
+      <w:r>
+        <w:rPr>
+          <w:lang w:val="en-GB"/>
+        </w:rPr>
+        <w:t>W</w:t>
+      </w:r>
+      <w:r>
+        <w:rPr>
+          <w:lang w:val="en-GB"/>
+        </w:rPr>
+        <w:t>izard</w:t>
       </w:r>
       <w:proofErr w:type="spellEnd"/>
       <w:r>
@@ -1478,10 +1531,10 @@
                     </pic:cNvPicPr>
                   </pic:nvPicPr>
                   <pic:blipFill>
-                    <a:blip r:embed="rId10" cstate="print">
+                    <a:blip r:embed="rId11" cstate="print">
                       <a:extLst>
                         <a:ext uri="{28A0092B-C50C-407E-A947-70E740481C1C}">
-                          <a14:useLocalDpi xmlns="" xmlns:wpc="http://schemas.microsoft.com/office/word/2010/wordprocessingCanvas" xmlns:mc="http://schemas.openxmlformats.org/markup-compatibility/2006" xmlns:o="urn:schemas-microsoft-com:office:office" xmlns:v="urn:schemas-microsoft-com:vml" xmlns:wp14="http://schemas.microsoft.com/office/word/2010/wordprocessingDrawing" xmlns:w10="urn:schemas-microsoft-com:office:word" xmlns:w="http://schemas.openxmlformats.org/wordprocessingml/2006/main" xmlns:w14="http://schemas.microsoft.com/office/word/2010/wordml" xmlns:wpg="http://schemas.microsoft.com/office/word/2010/wordprocessingGroup" xmlns:wpi="http://schemas.microsoft.com/office/word/2010/wordprocessingInk" xmlns:wps="http://schemas.microsoft.com/office/word/2010/wordprocessingShape" xmlns:a14="http://schemas.microsoft.com/office/drawing/2010/main" val="0"/>
+                          <a14:useLocalDpi xmlns:a14="http://schemas.microsoft.com/office/drawing/2010/main" xmlns:wps="http://schemas.microsoft.com/office/word/2010/wordprocessingShape" xmlns:wpi="http://schemas.microsoft.com/office/word/2010/wordprocessingInk" xmlns:wpg="http://schemas.microsoft.com/office/word/2010/wordprocessingGroup" xmlns:w14="http://schemas.microsoft.com/office/word/2010/wordml" xmlns:w="http://schemas.openxmlformats.org/wordprocessingml/2006/main" xmlns:w10="urn:schemas-microsoft-com:office:word" xmlns:wp14="http://schemas.microsoft.com/office/word/2010/wordprocessingDrawing" xmlns:v="urn:schemas-microsoft-com:vml" xmlns:o="urn:schemas-microsoft-com:office:office" xmlns:mc="http://schemas.openxmlformats.org/markup-compatibility/2006" xmlns:wpc="http://schemas.microsoft.com/office/word/2010/wordprocessingCanvas" xmlns="" val="0"/>
                         </a:ext>
                       </a:extLst>
                     </a:blip>
@@ -1771,10 +1824,10 @@
                     </pic:cNvPicPr>
                   </pic:nvPicPr>
                   <pic:blipFill>
-                    <a:blip r:embed="rId11" cstate="print">
+                    <a:blip r:embed="rId12" cstate="print">
                       <a:extLst>
                         <a:ext uri="{28A0092B-C50C-407E-A947-70E740481C1C}">
-                          <a14:useLocalDpi xmlns="" xmlns:wpc="http://schemas.microsoft.com/office/word/2010/wordprocessingCanvas" xmlns:mc="http://schemas.openxmlformats.org/markup-compatibility/2006" xmlns:o="urn:schemas-microsoft-com:office:office" xmlns:v="urn:schemas-microsoft-com:vml" xmlns:wp14="http://schemas.microsoft.com/office/word/2010/wordprocessingDrawing" xmlns:w10="urn:schemas-microsoft-com:office:word" xmlns:w="http://schemas.openxmlformats.org/wordprocessingml/2006/main" xmlns:w14="http://schemas.microsoft.com/office/word/2010/wordml" xmlns:wpg="http://schemas.microsoft.com/office/word/2010/wordprocessingGroup" xmlns:wpi="http://schemas.microsoft.com/office/word/2010/wordprocessingInk" xmlns:wps="http://schemas.microsoft.com/office/word/2010/wordprocessingShape" xmlns:a14="http://schemas.microsoft.com/office/drawing/2010/main" val="0"/>
+                          <a14:useLocalDpi xmlns:a14="http://schemas.microsoft.com/office/drawing/2010/main" xmlns:wps="http://schemas.microsoft.com/office/word/2010/wordprocessingShape" xmlns:wpi="http://schemas.microsoft.com/office/word/2010/wordprocessingInk" xmlns:wpg="http://schemas.microsoft.com/office/word/2010/wordprocessingGroup" xmlns:w14="http://schemas.microsoft.com/office/word/2010/wordml" xmlns:w="http://schemas.openxmlformats.org/wordprocessingml/2006/main" xmlns:w10="urn:schemas-microsoft-com:office:word" xmlns:wp14="http://schemas.microsoft.com/office/word/2010/wordprocessingDrawing" xmlns:v="urn:schemas-microsoft-com:vml" xmlns:o="urn:schemas-microsoft-com:office:office" xmlns:mc="http://schemas.openxmlformats.org/markup-compatibility/2006" xmlns:wpc="http://schemas.microsoft.com/office/word/2010/wordprocessingCanvas" xmlns="" val="0"/>
                         </a:ext>
                       </a:extLst>
                     </a:blip>
@@ -1961,10 +2014,10 @@
                     </pic:cNvPicPr>
                   </pic:nvPicPr>
                   <pic:blipFill>
-                    <a:blip r:embed="rId12" cstate="print">
+                    <a:blip r:embed="rId13" cstate="print">
                       <a:extLst>
                         <a:ext uri="{28A0092B-C50C-407E-A947-70E740481C1C}">
-                          <a14:useLocalDpi xmlns="" xmlns:wpc="http://schemas.microsoft.com/office/word/2010/wordprocessingCanvas" xmlns:mc="http://schemas.openxmlformats.org/markup-compatibility/2006" xmlns:o="urn:schemas-microsoft-com:office:office" xmlns:v="urn:schemas-microsoft-com:vml" xmlns:wp14="http://schemas.microsoft.com/office/word/2010/wordprocessingDrawing" xmlns:w10="urn:schemas-microsoft-com:office:word" xmlns:w="http://schemas.openxmlformats.org/wordprocessingml/2006/main" xmlns:w14="http://schemas.microsoft.com/office/word/2010/wordml" xmlns:wpg="http://schemas.microsoft.com/office/word/2010/wordprocessingGroup" xmlns:wpi="http://schemas.microsoft.com/office/word/2010/wordprocessingInk" xmlns:wps="http://schemas.microsoft.com/office/word/2010/wordprocessingShape" xmlns:a14="http://schemas.microsoft.com/office/drawing/2010/main" val="0"/>
+                          <a14:useLocalDpi xmlns:a14="http://schemas.microsoft.com/office/drawing/2010/main" xmlns:wps="http://schemas.microsoft.com/office/word/2010/wordprocessingShape" xmlns:wpi="http://schemas.microsoft.com/office/word/2010/wordprocessingInk" xmlns:wpg="http://schemas.microsoft.com/office/word/2010/wordprocessingGroup" xmlns:w14="http://schemas.microsoft.com/office/word/2010/wordml" xmlns:w="http://schemas.openxmlformats.org/wordprocessingml/2006/main" xmlns:w10="urn:schemas-microsoft-com:office:word" xmlns:wp14="http://schemas.microsoft.com/office/word/2010/wordprocessingDrawing" xmlns:v="urn:schemas-microsoft-com:vml" xmlns:o="urn:schemas-microsoft-com:office:office" xmlns:mc="http://schemas.openxmlformats.org/markup-compatibility/2006" xmlns:wpc="http://schemas.microsoft.com/office/word/2010/wordprocessingCanvas" xmlns="" val="0"/>
                         </a:ext>
                       </a:extLst>
                     </a:blip>
@@ -2117,10 +2170,10 @@
                     </pic:cNvPicPr>
                   </pic:nvPicPr>
                   <pic:blipFill>
-                    <a:blip r:embed="rId13" cstate="print">
+                    <a:blip r:embed="rId14" cstate="print">
                       <a:extLst>
                         <a:ext uri="{28A0092B-C50C-407E-A947-70E740481C1C}">
-                          <a14:useLocalDpi xmlns="" xmlns:wpc="http://schemas.microsoft.com/office/word/2010/wordprocessingCanvas" xmlns:mc="http://schemas.openxmlformats.org/markup-compatibility/2006" xmlns:o="urn:schemas-microsoft-com:office:office" xmlns:v="urn:schemas-microsoft-com:vml" xmlns:wp14="http://schemas.microsoft.com/office/word/2010/wordprocessingDrawing" xmlns:w10="urn:schemas-microsoft-com:office:word" xmlns:w="http://schemas.openxmlformats.org/wordprocessingml/2006/main" xmlns:w14="http://schemas.microsoft.com/office/word/2010/wordml" xmlns:wpg="http://schemas.microsoft.com/office/word/2010/wordprocessingGroup" xmlns:wpi="http://schemas.microsoft.com/office/word/2010/wordprocessingInk" xmlns:wps="http://schemas.microsoft.com/office/word/2010/wordprocessingShape" xmlns:a14="http://schemas.microsoft.com/office/drawing/2010/main" val="0"/>
+                          <a14:useLocalDpi xmlns:a14="http://schemas.microsoft.com/office/drawing/2010/main" xmlns:wps="http://schemas.microsoft.com/office/word/2010/wordprocessingShape" xmlns:wpi="http://schemas.microsoft.com/office/word/2010/wordprocessingInk" xmlns:wpg="http://schemas.microsoft.com/office/word/2010/wordprocessingGroup" xmlns:w14="http://schemas.microsoft.com/office/word/2010/wordml" xmlns:w="http://schemas.openxmlformats.org/wordprocessingml/2006/main" xmlns:w10="urn:schemas-microsoft-com:office:word" xmlns:wp14="http://schemas.microsoft.com/office/word/2010/wordprocessingDrawing" xmlns:v="urn:schemas-microsoft-com:vml" xmlns:o="urn:schemas-microsoft-com:office:office" xmlns:mc="http://schemas.openxmlformats.org/markup-compatibility/2006" xmlns:wpc="http://schemas.microsoft.com/office/word/2010/wordprocessingCanvas" xmlns="" val="0"/>
                         </a:ext>
                       </a:extLst>
                     </a:blip>
@@ -2384,10 +2437,10 @@
                     </pic:cNvPicPr>
                   </pic:nvPicPr>
                   <pic:blipFill>
-                    <a:blip r:embed="rId14" cstate="print">
+                    <a:blip r:embed="rId15" cstate="print">
                       <a:extLst>
                         <a:ext uri="{28A0092B-C50C-407E-A947-70E740481C1C}">
-                          <a14:useLocalDpi xmlns="" xmlns:wpc="http://schemas.microsoft.com/office/word/2010/wordprocessingCanvas" xmlns:mc="http://schemas.openxmlformats.org/markup-compatibility/2006" xmlns:o="urn:schemas-microsoft-com:office:office" xmlns:v="urn:schemas-microsoft-com:vml" xmlns:wp14="http://schemas.microsoft.com/office/word/2010/wordprocessingDrawing" xmlns:w10="urn:schemas-microsoft-com:office:word" xmlns:w="http://schemas.openxmlformats.org/wordprocessingml/2006/main" xmlns:w14="http://schemas.microsoft.com/office/word/2010/wordml" xmlns:wpg="http://schemas.microsoft.com/office/word/2010/wordprocessingGroup" xmlns:wpi="http://schemas.microsoft.com/office/word/2010/wordprocessingInk" xmlns:wps="http://schemas.microsoft.com/office/word/2010/wordprocessingShape" xmlns:a14="http://schemas.microsoft.com/office/drawing/2010/main" val="0"/>
+                          <a14:useLocalDpi xmlns:a14="http://schemas.microsoft.com/office/drawing/2010/main" xmlns:wps="http://schemas.microsoft.com/office/word/2010/wordprocessingShape" xmlns:wpi="http://schemas.microsoft.com/office/word/2010/wordprocessingInk" xmlns:wpg="http://schemas.microsoft.com/office/word/2010/wordprocessingGroup" xmlns:w14="http://schemas.microsoft.com/office/word/2010/wordml" xmlns:w="http://schemas.openxmlformats.org/wordprocessingml/2006/main" xmlns:w10="urn:schemas-microsoft-com:office:word" xmlns:wp14="http://schemas.microsoft.com/office/word/2010/wordprocessingDrawing" xmlns:v="urn:schemas-microsoft-com:vml" xmlns:o="urn:schemas-microsoft-com:office:office" xmlns:mc="http://schemas.openxmlformats.org/markup-compatibility/2006" xmlns:wpc="http://schemas.microsoft.com/office/word/2010/wordprocessingCanvas" xmlns="" val="0"/>
                         </a:ext>
                       </a:extLst>
                     </a:blip>
@@ -2737,7 +2790,7 @@
         </w:rPr>
         <w:t xml:space="preserve">– dedicated to gel free proteomics, it can be downloaded and installed from </w:t>
       </w:r>
-      <w:hyperlink r:id="rId15" w:history="1">
+      <w:hyperlink r:id="rId16" w:history="1">
         <w:r>
           <w:rPr>
             <w:rStyle w:val="Hyperlink"/>
@@ -3221,10 +3274,10 @@
                     </pic:cNvPicPr>
                   </pic:nvPicPr>
                   <pic:blipFill>
-                    <a:blip r:embed="rId16" cstate="print">
+                    <a:blip r:embed="rId17" cstate="print">
                       <a:extLst>
                         <a:ext uri="{28A0092B-C50C-407E-A947-70E740481C1C}">
-                          <a14:useLocalDpi xmlns="" xmlns:wpc="http://schemas.microsoft.com/office/word/2010/wordprocessingCanvas" xmlns:mc="http://schemas.openxmlformats.org/markup-compatibility/2006" xmlns:o="urn:schemas-microsoft-com:office:office" xmlns:v="urn:schemas-microsoft-com:vml" xmlns:wp14="http://schemas.microsoft.com/office/word/2010/wordprocessingDrawing" xmlns:w10="urn:schemas-microsoft-com:office:word" xmlns:w="http://schemas.openxmlformats.org/wordprocessingml/2006/main" xmlns:w14="http://schemas.microsoft.com/office/word/2010/wordml" xmlns:wpg="http://schemas.microsoft.com/office/word/2010/wordprocessingGroup" xmlns:wpi="http://schemas.microsoft.com/office/word/2010/wordprocessingInk" xmlns:wps="http://schemas.microsoft.com/office/word/2010/wordprocessingShape" xmlns:a14="http://schemas.microsoft.com/office/drawing/2010/main" val="0"/>
+                          <a14:useLocalDpi xmlns:a14="http://schemas.microsoft.com/office/drawing/2010/main" xmlns:wps="http://schemas.microsoft.com/office/word/2010/wordprocessingShape" xmlns:wpi="http://schemas.microsoft.com/office/word/2010/wordprocessingInk" xmlns:wpg="http://schemas.microsoft.com/office/word/2010/wordprocessingGroup" xmlns:w14="http://schemas.microsoft.com/office/word/2010/wordml" xmlns:w="http://schemas.openxmlformats.org/wordprocessingml/2006/main" xmlns:w10="urn:schemas-microsoft-com:office:word" xmlns:wp14="http://schemas.microsoft.com/office/word/2010/wordprocessingDrawing" xmlns:v="urn:schemas-microsoft-com:vml" xmlns:o="urn:schemas-microsoft-com:office:office" xmlns:mc="http://schemas.openxmlformats.org/markup-compatibility/2006" xmlns:wpc="http://schemas.microsoft.com/office/word/2010/wordprocessingCanvas" xmlns="" val="0"/>
                         </a:ext>
                       </a:extLst>
                     </a:blip>
@@ -3862,8 +3915,8 @@
       </w:r>
     </w:p>
     <w:sectPr>
-      <w:headerReference w:type="default" r:id="rId17"/>
-      <w:footerReference w:type="default" r:id="rId18"/>
+      <w:headerReference w:type="default" r:id="rId18"/>
+      <w:footerReference w:type="default" r:id="rId19"/>
       <w:pgSz w:w="12240" w:h="15840"/>
       <w:pgMar w:top="1440" w:right="1440" w:bottom="1440" w:left="1440" w:header="708" w:footer="708" w:gutter="0"/>
       <w:cols w:space="708"/>
@@ -4096,7 +4149,7 @@
         <w:b/>
         <w:noProof/>
       </w:rPr>
-      <w:t>8</w:t>
+      <w:t>2</w:t>
     </w:r>
     <w:r>
       <w:rPr>
@@ -6181,7 +6234,6 @@
   <w:style w:type="character" w:default="1" w:styleId="DefaultParagraphFont">
     <w:name w:val="Default Paragraph Font"/>
     <w:uiPriority w:val="1"/>
-    <w:semiHidden/>
     <w:unhideWhenUsed/>
   </w:style>
   <w:style w:type="table" w:default="1" w:styleId="TableNormal">
@@ -7688,7 +7740,7 @@
 </file>
 
 <file path=customXml/itemProps1.xml><?xml version="1.0" encoding="utf-8"?>
-<ds:datastoreItem xmlns:ds="http://schemas.openxmlformats.org/officeDocument/2006/customXml" ds:itemID="{6CC5E92F-412C-4343-8BB4-E88EEC68F0B3}">
+<ds:datastoreItem xmlns:ds="http://schemas.openxmlformats.org/officeDocument/2006/customXml" ds:itemID="{A056B21A-2B55-4982-838D-76D27F0C14E4}">
   <ds:schemaRefs>
     <ds:schemaRef ds:uri="http://schemas.openxmlformats.org/officeDocument/2006/bibliography"/>
   </ds:schemaRefs>

</xml_diff>